<commit_message>
Uradjeni kontroleri za tabele Persons i Apartments, napravljene rute za svaku metodu posebno. Rute upisane u word dokumentu unutar foldera scripts. Ispravljene greske ukoliko ih je bilo i slozen kod preko CodeMaid-a.
</commit_message>
<xml_diff>
--- a/WebApi/Scripts/Rute.docx
+++ b/WebApi/Scripts/Rute.docx
@@ -1,6 +1,6 @@
 
 <file path=word/document.xml><?xml version="1.0" encoding="utf-8"?>
-<w:document xmlns:wpc="http://schemas.microsoft.com/office/word/2010/wordprocessingCanvas" xmlns:mc="http://schemas.openxmlformats.org/markup-compatibility/2006" xmlns:o="urn:schemas-microsoft-com:office:office" xmlns:r="http://schemas.openxmlformats.org/officeDocument/2006/relationships" xmlns:m="http://schemas.openxmlformats.org/officeDocument/2006/math" xmlns:v="urn:schemas-microsoft-com:vml" xmlns:wp14="http://schemas.microsoft.com/office/word/2010/wordprocessingDrawing" xmlns:wp="http://schemas.openxmlformats.org/drawingml/2006/wordprocessingDrawing" xmlns:w10="urn:schemas-microsoft-com:office:word" xmlns:w="http://schemas.openxmlformats.org/wordprocessingml/2006/main" xmlns:w14="http://schemas.microsoft.com/office/word/2010/wordml" xmlns:w15="http://schemas.microsoft.com/office/word/2012/wordml" xmlns:wpg="http://schemas.microsoft.com/office/word/2010/wordprocessingGroup" xmlns:wpi="http://schemas.microsoft.com/office/word/2010/wordprocessingInk" xmlns:wne="http://schemas.microsoft.com/office/word/2006/wordml" xmlns:wps="http://schemas.microsoft.com/office/word/2010/wordprocessingShape" mc:Ignorable="w14 w15 wp14">
+<w:document xmlns:wpc="http://schemas.microsoft.com/office/word/2010/wordprocessingCanvas" xmlns:cx="http://schemas.microsoft.com/office/drawing/2014/chartex" xmlns:mc="http://schemas.openxmlformats.org/markup-compatibility/2006" xmlns:o="urn:schemas-microsoft-com:office:office" xmlns:r="http://schemas.openxmlformats.org/officeDocument/2006/relationships" xmlns:m="http://schemas.openxmlformats.org/officeDocument/2006/math" xmlns:v="urn:schemas-microsoft-com:vml" xmlns:wp14="http://schemas.microsoft.com/office/word/2010/wordprocessingDrawing" xmlns:wp="http://schemas.openxmlformats.org/drawingml/2006/wordprocessingDrawing" xmlns:w10="urn:schemas-microsoft-com:office:word" xmlns:w="http://schemas.openxmlformats.org/wordprocessingml/2006/main" xmlns:w14="http://schemas.microsoft.com/office/word/2010/wordml" xmlns:w15="http://schemas.microsoft.com/office/word/2012/wordml" xmlns:w16se="http://schemas.microsoft.com/office/word/2015/wordml/symex" xmlns:wpg="http://schemas.microsoft.com/office/word/2010/wordprocessingGroup" xmlns:wpi="http://schemas.microsoft.com/office/word/2010/wordprocessingInk" xmlns:wne="http://schemas.microsoft.com/office/word/2006/wordml" xmlns:wps="http://schemas.microsoft.com/office/word/2010/wordprocessingShape" mc:Ignorable="w14 w15 w16se wp14">
   <w:body>
     <w:p>
       <w:pPr>
@@ -23,7 +23,6 @@
         </w:rPr>
       </w:pPr>
       <w:proofErr w:type="spellStart"/>
-      <w:proofErr w:type="gramStart"/>
       <w:r>
         <w:rPr>
           <w:rFonts w:ascii="Consolas" w:hAnsi="Consolas" w:cs="Consolas"/>
@@ -43,19 +42,17 @@
         </w:rPr>
         <w:t>/portal/types</w:t>
       </w:r>
-      <w:proofErr w:type="gramEnd"/>
-    </w:p>
-    <w:p>
-      <w:pPr>
-        <w:rPr>
-          <w:rFonts w:ascii="Consolas" w:hAnsi="Consolas" w:cs="Consolas"/>
-          <w:color w:val="A31515"/>
-          <w:sz w:val="19"/>
-          <w:szCs w:val="19"/>
-        </w:rPr>
-      </w:pPr>
-      <w:proofErr w:type="spellStart"/>
-      <w:proofErr w:type="gramStart"/>
+    </w:p>
+    <w:p>
+      <w:pPr>
+        <w:rPr>
+          <w:rFonts w:ascii="Consolas" w:hAnsi="Consolas" w:cs="Consolas"/>
+          <w:color w:val="A31515"/>
+          <w:sz w:val="19"/>
+          <w:szCs w:val="19"/>
+        </w:rPr>
+      </w:pPr>
+      <w:proofErr w:type="spellStart"/>
       <w:r>
         <w:rPr>
           <w:rFonts w:ascii="Consolas" w:hAnsi="Consolas" w:cs="Consolas"/>
@@ -66,19 +63,17 @@
         <w:t>getalltypes</w:t>
       </w:r>
       <w:proofErr w:type="spellEnd"/>
-      <w:proofErr w:type="gramEnd"/>
-    </w:p>
-    <w:p>
-      <w:pPr>
-        <w:rPr>
-          <w:rFonts w:ascii="Consolas" w:hAnsi="Consolas" w:cs="Consolas"/>
-          <w:color w:val="A31515"/>
-          <w:sz w:val="19"/>
-          <w:szCs w:val="19"/>
-        </w:rPr>
-      </w:pPr>
-      <w:proofErr w:type="spellStart"/>
-      <w:proofErr w:type="gramStart"/>
+    </w:p>
+    <w:p>
+      <w:pPr>
+        <w:rPr>
+          <w:rFonts w:ascii="Consolas" w:hAnsi="Consolas" w:cs="Consolas"/>
+          <w:color w:val="A31515"/>
+          <w:sz w:val="19"/>
+          <w:szCs w:val="19"/>
+        </w:rPr>
+      </w:pPr>
+      <w:proofErr w:type="spellStart"/>
       <w:r>
         <w:rPr>
           <w:rFonts w:ascii="Consolas" w:hAnsi="Consolas" w:cs="Consolas"/>
@@ -89,19 +84,17 @@
         <w:t>inserttypes</w:t>
       </w:r>
       <w:proofErr w:type="spellEnd"/>
-      <w:proofErr w:type="gramEnd"/>
-    </w:p>
-    <w:p>
-      <w:pPr>
-        <w:rPr>
-          <w:rFonts w:ascii="Consolas" w:hAnsi="Consolas" w:cs="Consolas"/>
-          <w:color w:val="A31515"/>
-          <w:sz w:val="19"/>
-          <w:szCs w:val="19"/>
-        </w:rPr>
-      </w:pPr>
-      <w:proofErr w:type="spellStart"/>
-      <w:proofErr w:type="gramStart"/>
+    </w:p>
+    <w:p>
+      <w:pPr>
+        <w:rPr>
+          <w:rFonts w:ascii="Consolas" w:hAnsi="Consolas" w:cs="Consolas"/>
+          <w:color w:val="A31515"/>
+          <w:sz w:val="19"/>
+          <w:szCs w:val="19"/>
+        </w:rPr>
+      </w:pPr>
+      <w:proofErr w:type="spellStart"/>
       <w:r>
         <w:rPr>
           <w:rFonts w:ascii="Consolas" w:hAnsi="Consolas" w:cs="Consolas"/>
@@ -112,7 +105,6 @@
         <w:t>updatetypes</w:t>
       </w:r>
       <w:proofErr w:type="spellEnd"/>
-      <w:proofErr w:type="gramEnd"/>
     </w:p>
     <w:p>
       <w:pPr>
@@ -145,7 +137,6 @@
         </w:rPr>
       </w:pPr>
       <w:proofErr w:type="spellStart"/>
-      <w:proofErr w:type="gramStart"/>
       <w:r>
         <w:rPr>
           <w:rFonts w:ascii="Consolas" w:hAnsi="Consolas" w:cs="Consolas"/>
@@ -165,19 +156,17 @@
         </w:rPr>
         <w:t>/portal/cities</w:t>
       </w:r>
-      <w:proofErr w:type="gramEnd"/>
-    </w:p>
-    <w:p>
-      <w:pPr>
-        <w:rPr>
-          <w:rFonts w:ascii="Consolas" w:hAnsi="Consolas" w:cs="Consolas"/>
-          <w:color w:val="A31515"/>
-          <w:sz w:val="19"/>
-          <w:szCs w:val="19"/>
-        </w:rPr>
-      </w:pPr>
-      <w:proofErr w:type="spellStart"/>
-      <w:proofErr w:type="gramStart"/>
+    </w:p>
+    <w:p>
+      <w:pPr>
+        <w:rPr>
+          <w:rFonts w:ascii="Consolas" w:hAnsi="Consolas" w:cs="Consolas"/>
+          <w:color w:val="A31515"/>
+          <w:sz w:val="19"/>
+          <w:szCs w:val="19"/>
+        </w:rPr>
+      </w:pPr>
+      <w:proofErr w:type="spellStart"/>
       <w:r>
         <w:rPr>
           <w:rFonts w:ascii="Consolas" w:hAnsi="Consolas" w:cs="Consolas"/>
@@ -188,19 +177,17 @@
         <w:t>getallcities</w:t>
       </w:r>
       <w:proofErr w:type="spellEnd"/>
-      <w:proofErr w:type="gramEnd"/>
-    </w:p>
-    <w:p>
-      <w:pPr>
-        <w:rPr>
-          <w:rFonts w:ascii="Consolas" w:hAnsi="Consolas" w:cs="Consolas"/>
-          <w:color w:val="A31515"/>
-          <w:sz w:val="19"/>
-          <w:szCs w:val="19"/>
-        </w:rPr>
-      </w:pPr>
-      <w:proofErr w:type="spellStart"/>
-      <w:proofErr w:type="gramStart"/>
+    </w:p>
+    <w:p>
+      <w:pPr>
+        <w:rPr>
+          <w:rFonts w:ascii="Consolas" w:hAnsi="Consolas" w:cs="Consolas"/>
+          <w:color w:val="A31515"/>
+          <w:sz w:val="19"/>
+          <w:szCs w:val="19"/>
+        </w:rPr>
+      </w:pPr>
+      <w:proofErr w:type="spellStart"/>
       <w:r>
         <w:rPr>
           <w:rFonts w:ascii="Consolas" w:hAnsi="Consolas" w:cs="Consolas"/>
@@ -211,17 +198,17 @@
         <w:t>insertcities</w:t>
       </w:r>
       <w:proofErr w:type="spellEnd"/>
-      <w:proofErr w:type="gramEnd"/>
-    </w:p>
-    <w:p>
-      <w:pPr>
-        <w:rPr>
-          <w:rFonts w:ascii="Consolas" w:hAnsi="Consolas" w:cs="Consolas"/>
-          <w:color w:val="A31515"/>
-          <w:sz w:val="19"/>
-          <w:szCs w:val="19"/>
-        </w:rPr>
-      </w:pPr>
+    </w:p>
+    <w:p>
+      <w:pPr>
+        <w:rPr>
+          <w:rFonts w:ascii="Consolas" w:hAnsi="Consolas" w:cs="Consolas"/>
+          <w:color w:val="A31515"/>
+          <w:sz w:val="19"/>
+          <w:szCs w:val="19"/>
+        </w:rPr>
+      </w:pPr>
+      <w:proofErr w:type="spellStart"/>
       <w:r>
         <w:rPr>
           <w:rFonts w:ascii="Consolas" w:hAnsi="Consolas" w:cs="Consolas"/>
@@ -230,11 +217,228 @@
           <w:szCs w:val="19"/>
         </w:rPr>
         <w:t>updatecities</w:t>
+      </w:r>
+      <w:proofErr w:type="spellEnd"/>
+    </w:p>
+    <w:p>
+      <w:pPr>
+        <w:rPr>
+          <w:rFonts w:ascii="Consolas" w:hAnsi="Consolas" w:cs="Consolas"/>
+          <w:color w:val="A31515"/>
+          <w:sz w:val="19"/>
+          <w:szCs w:val="19"/>
+        </w:rPr>
+      </w:pPr>
+    </w:p>
+    <w:p>
+      <w:pPr>
+        <w:pStyle w:val="Heading1"/>
+      </w:pPr>
+      <w:proofErr w:type="spellStart"/>
+      <w:r>
+        <w:t>Osobe</w:t>
+      </w:r>
+      <w:proofErr w:type="spellEnd"/>
+    </w:p>
+    <w:p>
+      <w:pPr>
+        <w:rPr>
+          <w:rFonts w:ascii="Consolas" w:hAnsi="Consolas"/>
+          <w:color w:val="C00000"/>
+          <w:sz w:val="19"/>
+          <w:szCs w:val="19"/>
+        </w:rPr>
+      </w:pPr>
+      <w:proofErr w:type="spellStart"/>
+      <w:r>
+        <w:rPr>
+          <w:rFonts w:ascii="Consolas" w:hAnsi="Consolas"/>
+          <w:color w:val="C00000"/>
+          <w:sz w:val="19"/>
+          <w:szCs w:val="19"/>
+        </w:rPr>
+        <w:t>api</w:t>
+      </w:r>
+      <w:proofErr w:type="spellEnd"/>
+      <w:r>
+        <w:rPr>
+          <w:rFonts w:ascii="Consolas" w:hAnsi="Consolas"/>
+          <w:color w:val="C00000"/>
+          <w:sz w:val="19"/>
+          <w:szCs w:val="19"/>
+        </w:rPr>
+        <w:t>/portal/persons</w:t>
+      </w:r>
+    </w:p>
+    <w:p>
+      <w:pPr>
+        <w:rPr>
+          <w:rFonts w:ascii="Consolas" w:hAnsi="Consolas"/>
+          <w:color w:val="C00000"/>
+          <w:sz w:val="19"/>
+          <w:szCs w:val="19"/>
+        </w:rPr>
+      </w:pPr>
+      <w:proofErr w:type="spellStart"/>
+      <w:r>
+        <w:rPr>
+          <w:rFonts w:ascii="Consolas" w:hAnsi="Consolas"/>
+          <w:color w:val="C00000"/>
+          <w:sz w:val="19"/>
+          <w:szCs w:val="19"/>
+        </w:rPr>
+        <w:t>getallpersons</w:t>
+      </w:r>
+      <w:proofErr w:type="spellEnd"/>
+    </w:p>
+    <w:p>
+      <w:pPr>
+        <w:rPr>
+          <w:rFonts w:ascii="Consolas" w:hAnsi="Consolas"/>
+          <w:color w:val="C00000"/>
+          <w:sz w:val="19"/>
+          <w:szCs w:val="19"/>
+        </w:rPr>
+      </w:pPr>
+      <w:proofErr w:type="spellStart"/>
+      <w:r>
+        <w:rPr>
+          <w:rFonts w:ascii="Consolas" w:hAnsi="Consolas"/>
+          <w:color w:val="C00000"/>
+          <w:sz w:val="19"/>
+          <w:szCs w:val="19"/>
+        </w:rPr>
+        <w:t>insertperson</w:t>
+      </w:r>
+      <w:proofErr w:type="spellEnd"/>
+    </w:p>
+    <w:p>
+      <w:pPr>
+        <w:rPr>
+          <w:rFonts w:ascii="Consolas" w:hAnsi="Consolas"/>
+          <w:color w:val="C00000"/>
+          <w:sz w:val="19"/>
+          <w:szCs w:val="19"/>
+        </w:rPr>
+      </w:pPr>
+      <w:proofErr w:type="spellStart"/>
+      <w:r>
+        <w:rPr>
+          <w:rFonts w:ascii="Consolas" w:hAnsi="Consolas"/>
+          <w:color w:val="C00000"/>
+          <w:sz w:val="19"/>
+          <w:szCs w:val="19"/>
+        </w:rPr>
+        <w:t>updateperson</w:t>
+      </w:r>
+      <w:proofErr w:type="spellEnd"/>
+    </w:p>
+    <w:p/>
+    <w:p>
+      <w:pPr>
+        <w:pStyle w:val="Heading1"/>
+      </w:pPr>
+      <w:proofErr w:type="spellStart"/>
+      <w:r>
+        <w:t>Apartmani</w:t>
+      </w:r>
+      <w:proofErr w:type="spellEnd"/>
+    </w:p>
+    <w:p>
+      <w:pPr>
+        <w:rPr>
+          <w:rFonts w:ascii="Consolas" w:hAnsi="Consolas"/>
+          <w:color w:val="C00000"/>
+          <w:sz w:val="19"/>
+          <w:szCs w:val="19"/>
+        </w:rPr>
+      </w:pPr>
+      <w:proofErr w:type="spellStart"/>
+      <w:r>
+        <w:rPr>
+          <w:rFonts w:ascii="Consolas" w:hAnsi="Consolas"/>
+          <w:color w:val="C00000"/>
+          <w:sz w:val="19"/>
+          <w:szCs w:val="19"/>
+        </w:rPr>
+        <w:t>api</w:t>
+      </w:r>
+      <w:proofErr w:type="spellEnd"/>
+      <w:r>
+        <w:rPr>
+          <w:rFonts w:ascii="Consolas" w:hAnsi="Consolas"/>
+          <w:color w:val="C00000"/>
+          <w:sz w:val="19"/>
+          <w:szCs w:val="19"/>
+        </w:rPr>
+        <w:t>/portal/apartments</w:t>
+      </w:r>
+    </w:p>
+    <w:p>
+      <w:pPr>
+        <w:rPr>
+          <w:rFonts w:ascii="Consolas" w:hAnsi="Consolas"/>
+          <w:color w:val="C00000"/>
+          <w:sz w:val="19"/>
+          <w:szCs w:val="19"/>
+        </w:rPr>
+      </w:pPr>
+      <w:proofErr w:type="spellStart"/>
+      <w:r>
+        <w:rPr>
+          <w:rFonts w:ascii="Consolas" w:hAnsi="Consolas"/>
+          <w:color w:val="C00000"/>
+          <w:sz w:val="19"/>
+          <w:szCs w:val="19"/>
+        </w:rPr>
+        <w:t>getallapartments</w:t>
       </w:r>
       <w:bookmarkStart w:id="0" w:name="_GoBack"/>
       <w:bookmarkEnd w:id="0"/>
-    </w:p>
-    <w:p/>
+      <w:proofErr w:type="spellEnd"/>
+    </w:p>
+    <w:p>
+      <w:pPr>
+        <w:rPr>
+          <w:rFonts w:ascii="Consolas" w:hAnsi="Consolas"/>
+          <w:color w:val="C00000"/>
+          <w:sz w:val="19"/>
+          <w:szCs w:val="19"/>
+        </w:rPr>
+      </w:pPr>
+      <w:proofErr w:type="spellStart"/>
+      <w:r>
+        <w:rPr>
+          <w:rFonts w:ascii="Consolas" w:hAnsi="Consolas"/>
+          <w:color w:val="C00000"/>
+          <w:sz w:val="19"/>
+          <w:szCs w:val="19"/>
+        </w:rPr>
+        <w:t>insertapartment</w:t>
+      </w:r>
+      <w:proofErr w:type="spellEnd"/>
+    </w:p>
+    <w:p>
+      <w:pPr>
+        <w:rPr>
+          <w:rFonts w:ascii="Consolas" w:hAnsi="Consolas"/>
+          <w:color w:val="C00000"/>
+          <w:sz w:val="19"/>
+          <w:szCs w:val="19"/>
+        </w:rPr>
+      </w:pPr>
+      <w:proofErr w:type="spellStart"/>
+      <w:r>
+        <w:rPr>
+          <w:rFonts w:ascii="Consolas" w:hAnsi="Consolas"/>
+          <w:color w:val="C00000"/>
+          <w:sz w:val="19"/>
+          <w:szCs w:val="19"/>
+        </w:rPr>
+        <w:t>updateapartment</w:t>
+      </w:r>
+      <w:proofErr w:type="spellEnd"/>
+    </w:p>
     <w:sectPr>
       <w:pgSz w:w="12240" w:h="15840"/>
       <w:pgMar w:top="1440" w:right="1440" w:bottom="1440" w:left="1440" w:header="720" w:footer="720" w:gutter="0"/>
@@ -246,7 +450,7 @@
 </file>
 
 <file path=word/styles.xml><?xml version="1.0" encoding="utf-8"?>
-<w:styles xmlns:mc="http://schemas.openxmlformats.org/markup-compatibility/2006" xmlns:r="http://schemas.openxmlformats.org/officeDocument/2006/relationships" xmlns:w="http://schemas.openxmlformats.org/wordprocessingml/2006/main" xmlns:w14="http://schemas.microsoft.com/office/word/2010/wordml" xmlns:w15="http://schemas.microsoft.com/office/word/2012/wordml" mc:Ignorable="w14 w15">
+<w:styles xmlns:mc="http://schemas.openxmlformats.org/markup-compatibility/2006" xmlns:r="http://schemas.openxmlformats.org/officeDocument/2006/relationships" xmlns:w="http://schemas.openxmlformats.org/wordprocessingml/2006/main" xmlns:w14="http://schemas.microsoft.com/office/word/2010/wordml" xmlns:w15="http://schemas.microsoft.com/office/word/2012/wordml" xmlns:w16se="http://schemas.microsoft.com/office/word/2015/wordml/symex" mc:Ignorable="w14 w15 w16se">
   <w:docDefaults>
     <w:rPrDefault>
       <w:rPr>

</xml_diff>

<commit_message>
Drugi komit. Izvrsene dodatne provere, kao i testiranje kontrolera. Takodje dodate rute u word dokument u folderu Scripts.
</commit_message>
<xml_diff>
--- a/WebApi/Scripts/Rute.docx
+++ b/WebApi/Scripts/Rute.docx
@@ -1,16 +1,33 @@
 
 <file path=word/document.xml><?xml version="1.0" encoding="utf-8"?>
-<w:document xmlns:wpc="http://schemas.microsoft.com/office/word/2010/wordprocessingCanvas" xmlns:cx="http://schemas.microsoft.com/office/drawing/2014/chartex" xmlns:mc="http://schemas.openxmlformats.org/markup-compatibility/2006" xmlns:o="urn:schemas-microsoft-com:office:office" xmlns:r="http://schemas.openxmlformats.org/officeDocument/2006/relationships" xmlns:m="http://schemas.openxmlformats.org/officeDocument/2006/math" xmlns:v="urn:schemas-microsoft-com:vml" xmlns:wp14="http://schemas.microsoft.com/office/word/2010/wordprocessingDrawing" xmlns:wp="http://schemas.openxmlformats.org/drawingml/2006/wordprocessingDrawing" xmlns:w10="urn:schemas-microsoft-com:office:word" xmlns:w="http://schemas.openxmlformats.org/wordprocessingml/2006/main" xmlns:w14="http://schemas.microsoft.com/office/word/2010/wordml" xmlns:w15="http://schemas.microsoft.com/office/word/2012/wordml" xmlns:w16se="http://schemas.microsoft.com/office/word/2015/wordml/symex" xmlns:wpg="http://schemas.microsoft.com/office/word/2010/wordprocessingGroup" xmlns:wpi="http://schemas.microsoft.com/office/word/2010/wordprocessingInk" xmlns:wne="http://schemas.microsoft.com/office/word/2006/wordml" xmlns:wps="http://schemas.microsoft.com/office/word/2010/wordprocessingShape" mc:Ignorable="w14 w15 w16se wp14">
+<w:document xmlns:wpc="http://schemas.microsoft.com/office/word/2010/wordprocessingCanvas" xmlns:cx="http://schemas.microsoft.com/office/drawing/2014/chartex" xmlns:cx1="http://schemas.microsoft.com/office/drawing/2015/9/8/chartex" xmlns:cx2="http://schemas.microsoft.com/office/drawing/2015/10/21/chartex" xmlns:cx3="http://schemas.microsoft.com/office/drawing/2016/5/9/chartex" xmlns:cx4="http://schemas.microsoft.com/office/drawing/2016/5/10/chartex" xmlns:cx5="http://schemas.microsoft.com/office/drawing/2016/5/11/chartex" xmlns:cx6="http://schemas.microsoft.com/office/drawing/2016/5/12/chartex" xmlns:cx7="http://schemas.microsoft.com/office/drawing/2016/5/13/chartex" xmlns:cx8="http://schemas.microsoft.com/office/drawing/2016/5/14/chartex" xmlns:mc="http://schemas.openxmlformats.org/markup-compatibility/2006" xmlns:aink="http://schemas.microsoft.com/office/drawing/2016/ink" xmlns:am3d="http://schemas.microsoft.com/office/drawing/2017/model3d" xmlns:o="urn:schemas-microsoft-com:office:office" xmlns:r="http://schemas.openxmlformats.org/officeDocument/2006/relationships" xmlns:m="http://schemas.openxmlformats.org/officeDocument/2006/math" xmlns:v="urn:schemas-microsoft-com:vml" xmlns:wp14="http://schemas.microsoft.com/office/word/2010/wordprocessingDrawing" xmlns:wp="http://schemas.openxmlformats.org/drawingml/2006/wordprocessingDrawing" xmlns:w10="urn:schemas-microsoft-com:office:word" xmlns:w="http://schemas.openxmlformats.org/wordprocessingml/2006/main" xmlns:w14="http://schemas.microsoft.com/office/word/2010/wordml" xmlns:w15="http://schemas.microsoft.com/office/word/2012/wordml" xmlns:w16cid="http://schemas.microsoft.com/office/word/2016/wordml/cid" xmlns:w16se="http://schemas.microsoft.com/office/word/2015/wordml/symex" xmlns:wpg="http://schemas.microsoft.com/office/word/2010/wordprocessingGroup" xmlns:wpi="http://schemas.microsoft.com/office/word/2010/wordprocessingInk" xmlns:wne="http://schemas.microsoft.com/office/word/2006/wordml" xmlns:wps="http://schemas.microsoft.com/office/word/2010/wordprocessingShape" mc:Ignorable="w14 w15 w16se w16cid wp14">
   <w:body>
     <w:p>
       <w:pPr>
         <w:pStyle w:val="Heading1"/>
-      </w:pPr>
-      <w:proofErr w:type="spellStart"/>
+        <w:jc w:val="center"/>
+        <w:rPr>
+          <w:b/>
+          <w:i/>
+          <w:sz w:val="36"/>
+        </w:rPr>
+      </w:pPr>
+      <w:r>
+        <w:rPr>
+          <w:b/>
+          <w:i/>
+          <w:sz w:val="36"/>
+        </w:rPr>
+        <w:t>PUTANJE ZA PORTAL!</w:t>
+      </w:r>
+    </w:p>
+    <w:p>
+      <w:pPr>
+        <w:pStyle w:val="Heading1"/>
+      </w:pPr>
       <w:r>
         <w:t>Tipovi</w:t>
       </w:r>
-      <w:proofErr w:type="spellEnd"/>
     </w:p>
     <w:p/>
     <w:p>
@@ -22,37 +39,25 @@
           <w:szCs w:val="19"/>
         </w:rPr>
       </w:pPr>
-      <w:proofErr w:type="spellStart"/>
-      <w:r>
-        <w:rPr>
-          <w:rFonts w:ascii="Consolas" w:hAnsi="Consolas" w:cs="Consolas"/>
-          <w:color w:val="A31515"/>
-          <w:sz w:val="19"/>
-          <w:szCs w:val="19"/>
-        </w:rPr>
-        <w:t>api</w:t>
-      </w:r>
-      <w:proofErr w:type="spellEnd"/>
-      <w:r>
-        <w:rPr>
-          <w:rFonts w:ascii="Consolas" w:hAnsi="Consolas" w:cs="Consolas"/>
-          <w:color w:val="A31515"/>
-          <w:sz w:val="19"/>
-          <w:szCs w:val="19"/>
-        </w:rPr>
-        <w:t>/portal/types</w:t>
-      </w:r>
-    </w:p>
-    <w:p>
-      <w:pPr>
-        <w:rPr>
-          <w:rFonts w:ascii="Consolas" w:hAnsi="Consolas" w:cs="Consolas"/>
-          <w:color w:val="A31515"/>
-          <w:sz w:val="19"/>
-          <w:szCs w:val="19"/>
-        </w:rPr>
-      </w:pPr>
-      <w:proofErr w:type="spellStart"/>
+      <w:r>
+        <w:rPr>
+          <w:rFonts w:ascii="Consolas" w:hAnsi="Consolas" w:cs="Consolas"/>
+          <w:color w:val="A31515"/>
+          <w:sz w:val="19"/>
+          <w:szCs w:val="19"/>
+        </w:rPr>
+        <w:t>api/portal/types</w:t>
+      </w:r>
+    </w:p>
+    <w:p>
+      <w:pPr>
+        <w:rPr>
+          <w:rFonts w:ascii="Consolas" w:hAnsi="Consolas" w:cs="Consolas"/>
+          <w:color w:val="A31515"/>
+          <w:sz w:val="19"/>
+          <w:szCs w:val="19"/>
+        </w:rPr>
+      </w:pPr>
       <w:r>
         <w:rPr>
           <w:rFonts w:ascii="Consolas" w:hAnsi="Consolas" w:cs="Consolas"/>
@@ -62,18 +67,16 @@
         </w:rPr>
         <w:t>getalltypes</w:t>
       </w:r>
-      <w:proofErr w:type="spellEnd"/>
-    </w:p>
-    <w:p>
-      <w:pPr>
-        <w:rPr>
-          <w:rFonts w:ascii="Consolas" w:hAnsi="Consolas" w:cs="Consolas"/>
-          <w:color w:val="A31515"/>
-          <w:sz w:val="19"/>
-          <w:szCs w:val="19"/>
-        </w:rPr>
-      </w:pPr>
-      <w:proofErr w:type="spellStart"/>
+    </w:p>
+    <w:p>
+      <w:pPr>
+        <w:rPr>
+          <w:rFonts w:ascii="Consolas" w:hAnsi="Consolas" w:cs="Consolas"/>
+          <w:color w:val="A31515"/>
+          <w:sz w:val="19"/>
+          <w:szCs w:val="19"/>
+        </w:rPr>
+      </w:pPr>
       <w:r>
         <w:rPr>
           <w:rFonts w:ascii="Consolas" w:hAnsi="Consolas" w:cs="Consolas"/>
@@ -83,18 +86,16 @@
         </w:rPr>
         <w:t>inserttypes</w:t>
       </w:r>
-      <w:proofErr w:type="spellEnd"/>
-    </w:p>
-    <w:p>
-      <w:pPr>
-        <w:rPr>
-          <w:rFonts w:ascii="Consolas" w:hAnsi="Consolas" w:cs="Consolas"/>
-          <w:color w:val="A31515"/>
-          <w:sz w:val="19"/>
-          <w:szCs w:val="19"/>
-        </w:rPr>
-      </w:pPr>
-      <w:proofErr w:type="spellStart"/>
+    </w:p>
+    <w:p>
+      <w:pPr>
+        <w:rPr>
+          <w:rFonts w:ascii="Consolas" w:hAnsi="Consolas" w:cs="Consolas"/>
+          <w:color w:val="A31515"/>
+          <w:sz w:val="19"/>
+          <w:szCs w:val="19"/>
+        </w:rPr>
+      </w:pPr>
       <w:r>
         <w:rPr>
           <w:rFonts w:ascii="Consolas" w:hAnsi="Consolas" w:cs="Consolas"/>
@@ -104,7 +105,6 @@
         </w:rPr>
         <w:t>updatetypes</w:t>
       </w:r>
-      <w:proofErr w:type="spellEnd"/>
     </w:p>
     <w:p>
       <w:pPr>
@@ -120,11 +120,9 @@
       <w:pPr>
         <w:pStyle w:val="Heading1"/>
       </w:pPr>
-      <w:proofErr w:type="spellStart"/>
       <w:r>
         <w:t>Gradovi</w:t>
       </w:r>
-      <w:proofErr w:type="spellEnd"/>
     </w:p>
     <w:p/>
     <w:p>
@@ -136,37 +134,25 @@
           <w:szCs w:val="19"/>
         </w:rPr>
       </w:pPr>
-      <w:proofErr w:type="spellStart"/>
-      <w:r>
-        <w:rPr>
-          <w:rFonts w:ascii="Consolas" w:hAnsi="Consolas" w:cs="Consolas"/>
-          <w:color w:val="A31515"/>
-          <w:sz w:val="19"/>
-          <w:szCs w:val="19"/>
-        </w:rPr>
-        <w:t>api</w:t>
-      </w:r>
-      <w:proofErr w:type="spellEnd"/>
-      <w:r>
-        <w:rPr>
-          <w:rFonts w:ascii="Consolas" w:hAnsi="Consolas" w:cs="Consolas"/>
-          <w:color w:val="A31515"/>
-          <w:sz w:val="19"/>
-          <w:szCs w:val="19"/>
-        </w:rPr>
-        <w:t>/portal/cities</w:t>
-      </w:r>
-    </w:p>
-    <w:p>
-      <w:pPr>
-        <w:rPr>
-          <w:rFonts w:ascii="Consolas" w:hAnsi="Consolas" w:cs="Consolas"/>
-          <w:color w:val="A31515"/>
-          <w:sz w:val="19"/>
-          <w:szCs w:val="19"/>
-        </w:rPr>
-      </w:pPr>
-      <w:proofErr w:type="spellStart"/>
+      <w:r>
+        <w:rPr>
+          <w:rFonts w:ascii="Consolas" w:hAnsi="Consolas" w:cs="Consolas"/>
+          <w:color w:val="A31515"/>
+          <w:sz w:val="19"/>
+          <w:szCs w:val="19"/>
+        </w:rPr>
+        <w:t>api/portal/cities</w:t>
+      </w:r>
+    </w:p>
+    <w:p>
+      <w:pPr>
+        <w:rPr>
+          <w:rFonts w:ascii="Consolas" w:hAnsi="Consolas" w:cs="Consolas"/>
+          <w:color w:val="A31515"/>
+          <w:sz w:val="19"/>
+          <w:szCs w:val="19"/>
+        </w:rPr>
+      </w:pPr>
       <w:r>
         <w:rPr>
           <w:rFonts w:ascii="Consolas" w:hAnsi="Consolas" w:cs="Consolas"/>
@@ -176,18 +162,16 @@
         </w:rPr>
         <w:t>getallcities</w:t>
       </w:r>
-      <w:proofErr w:type="spellEnd"/>
-    </w:p>
-    <w:p>
-      <w:pPr>
-        <w:rPr>
-          <w:rFonts w:ascii="Consolas" w:hAnsi="Consolas" w:cs="Consolas"/>
-          <w:color w:val="A31515"/>
-          <w:sz w:val="19"/>
-          <w:szCs w:val="19"/>
-        </w:rPr>
-      </w:pPr>
-      <w:proofErr w:type="spellStart"/>
+    </w:p>
+    <w:p>
+      <w:pPr>
+        <w:rPr>
+          <w:rFonts w:ascii="Consolas" w:hAnsi="Consolas" w:cs="Consolas"/>
+          <w:color w:val="A31515"/>
+          <w:sz w:val="19"/>
+          <w:szCs w:val="19"/>
+        </w:rPr>
+      </w:pPr>
       <w:r>
         <w:rPr>
           <w:rFonts w:ascii="Consolas" w:hAnsi="Consolas" w:cs="Consolas"/>
@@ -197,18 +181,16 @@
         </w:rPr>
         <w:t>insertcities</w:t>
       </w:r>
-      <w:proofErr w:type="spellEnd"/>
-    </w:p>
-    <w:p>
-      <w:pPr>
-        <w:rPr>
-          <w:rFonts w:ascii="Consolas" w:hAnsi="Consolas" w:cs="Consolas"/>
-          <w:color w:val="A31515"/>
-          <w:sz w:val="19"/>
-          <w:szCs w:val="19"/>
-        </w:rPr>
-      </w:pPr>
-      <w:proofErr w:type="spellStart"/>
+    </w:p>
+    <w:p>
+      <w:pPr>
+        <w:rPr>
+          <w:rFonts w:ascii="Consolas" w:hAnsi="Consolas" w:cs="Consolas"/>
+          <w:color w:val="A31515"/>
+          <w:sz w:val="19"/>
+          <w:szCs w:val="19"/>
+        </w:rPr>
+      </w:pPr>
       <w:r>
         <w:rPr>
           <w:rFonts w:ascii="Consolas" w:hAnsi="Consolas" w:cs="Consolas"/>
@@ -218,7 +200,6 @@
         </w:rPr>
         <w:t>updatecities</w:t>
       </w:r>
-      <w:proofErr w:type="spellEnd"/>
     </w:p>
     <w:p>
       <w:pPr>
@@ -234,52 +215,38 @@
       <w:pPr>
         <w:pStyle w:val="Heading1"/>
       </w:pPr>
-      <w:proofErr w:type="spellStart"/>
       <w:r>
         <w:t>Osobe</w:t>
       </w:r>
-      <w:proofErr w:type="spellEnd"/>
-    </w:p>
-    <w:p>
-      <w:pPr>
-        <w:rPr>
-          <w:rFonts w:ascii="Consolas" w:hAnsi="Consolas"/>
-          <w:color w:val="C00000"/>
-          <w:sz w:val="19"/>
-          <w:szCs w:val="19"/>
-        </w:rPr>
-      </w:pPr>
-      <w:proofErr w:type="spellStart"/>
-      <w:r>
-        <w:rPr>
-          <w:rFonts w:ascii="Consolas" w:hAnsi="Consolas"/>
-          <w:color w:val="C00000"/>
-          <w:sz w:val="19"/>
-          <w:szCs w:val="19"/>
-        </w:rPr>
-        <w:t>api</w:t>
-      </w:r>
-      <w:proofErr w:type="spellEnd"/>
-      <w:r>
-        <w:rPr>
-          <w:rFonts w:ascii="Consolas" w:hAnsi="Consolas"/>
-          <w:color w:val="C00000"/>
-          <w:sz w:val="19"/>
-          <w:szCs w:val="19"/>
-        </w:rPr>
-        <w:t>/portal/persons</w:t>
-      </w:r>
-    </w:p>
-    <w:p>
-      <w:pPr>
-        <w:rPr>
-          <w:rFonts w:ascii="Consolas" w:hAnsi="Consolas"/>
-          <w:color w:val="C00000"/>
-          <w:sz w:val="19"/>
-          <w:szCs w:val="19"/>
-        </w:rPr>
-      </w:pPr>
-      <w:proofErr w:type="spellStart"/>
+    </w:p>
+    <w:p>
+      <w:pPr>
+        <w:rPr>
+          <w:rFonts w:ascii="Consolas" w:hAnsi="Consolas"/>
+          <w:color w:val="C00000"/>
+          <w:sz w:val="19"/>
+          <w:szCs w:val="19"/>
+        </w:rPr>
+      </w:pPr>
+      <w:r>
+        <w:rPr>
+          <w:rFonts w:ascii="Consolas" w:hAnsi="Consolas"/>
+          <w:color w:val="C00000"/>
+          <w:sz w:val="19"/>
+          <w:szCs w:val="19"/>
+        </w:rPr>
+        <w:t>api/portal/persons</w:t>
+      </w:r>
+    </w:p>
+    <w:p>
+      <w:pPr>
+        <w:rPr>
+          <w:rFonts w:ascii="Consolas" w:hAnsi="Consolas"/>
+          <w:color w:val="C00000"/>
+          <w:sz w:val="19"/>
+          <w:szCs w:val="19"/>
+        </w:rPr>
+      </w:pPr>
       <w:r>
         <w:rPr>
           <w:rFonts w:ascii="Consolas" w:hAnsi="Consolas"/>
@@ -289,18 +256,16 @@
         </w:rPr>
         <w:t>getallpersons</w:t>
       </w:r>
-      <w:proofErr w:type="spellEnd"/>
-    </w:p>
-    <w:p>
-      <w:pPr>
-        <w:rPr>
-          <w:rFonts w:ascii="Consolas" w:hAnsi="Consolas"/>
-          <w:color w:val="C00000"/>
-          <w:sz w:val="19"/>
-          <w:szCs w:val="19"/>
-        </w:rPr>
-      </w:pPr>
-      <w:proofErr w:type="spellStart"/>
+    </w:p>
+    <w:p>
+      <w:pPr>
+        <w:rPr>
+          <w:rFonts w:ascii="Consolas" w:hAnsi="Consolas"/>
+          <w:color w:val="C00000"/>
+          <w:sz w:val="19"/>
+          <w:szCs w:val="19"/>
+        </w:rPr>
+      </w:pPr>
       <w:r>
         <w:rPr>
           <w:rFonts w:ascii="Consolas" w:hAnsi="Consolas"/>
@@ -310,18 +275,16 @@
         </w:rPr>
         <w:t>insertperson</w:t>
       </w:r>
-      <w:proofErr w:type="spellEnd"/>
-    </w:p>
-    <w:p>
-      <w:pPr>
-        <w:rPr>
-          <w:rFonts w:ascii="Consolas" w:hAnsi="Consolas"/>
-          <w:color w:val="C00000"/>
-          <w:sz w:val="19"/>
-          <w:szCs w:val="19"/>
-        </w:rPr>
-      </w:pPr>
-      <w:proofErr w:type="spellStart"/>
+    </w:p>
+    <w:p>
+      <w:pPr>
+        <w:rPr>
+          <w:rFonts w:ascii="Consolas" w:hAnsi="Consolas"/>
+          <w:color w:val="C00000"/>
+          <w:sz w:val="19"/>
+          <w:szCs w:val="19"/>
+        </w:rPr>
+      </w:pPr>
       <w:r>
         <w:rPr>
           <w:rFonts w:ascii="Consolas" w:hAnsi="Consolas"/>
@@ -331,59 +294,44 @@
         </w:rPr>
         <w:t>updateperson</w:t>
       </w:r>
-      <w:proofErr w:type="spellEnd"/>
     </w:p>
     <w:p/>
     <w:p>
       <w:pPr>
         <w:pStyle w:val="Heading1"/>
       </w:pPr>
-      <w:proofErr w:type="spellStart"/>
       <w:r>
         <w:t>Apartmani</w:t>
       </w:r>
-      <w:proofErr w:type="spellEnd"/>
-    </w:p>
-    <w:p>
-      <w:pPr>
-        <w:rPr>
-          <w:rFonts w:ascii="Consolas" w:hAnsi="Consolas"/>
-          <w:color w:val="C00000"/>
-          <w:sz w:val="19"/>
-          <w:szCs w:val="19"/>
-        </w:rPr>
-      </w:pPr>
-      <w:proofErr w:type="spellStart"/>
-      <w:r>
-        <w:rPr>
-          <w:rFonts w:ascii="Consolas" w:hAnsi="Consolas"/>
-          <w:color w:val="C00000"/>
-          <w:sz w:val="19"/>
-          <w:szCs w:val="19"/>
-        </w:rPr>
-        <w:t>api</w:t>
-      </w:r>
-      <w:proofErr w:type="spellEnd"/>
-      <w:r>
-        <w:rPr>
-          <w:rFonts w:ascii="Consolas" w:hAnsi="Consolas"/>
-          <w:color w:val="C00000"/>
-          <w:sz w:val="19"/>
-          <w:szCs w:val="19"/>
-        </w:rPr>
-        <w:t>/portal/apartments</w:t>
-      </w:r>
-    </w:p>
-    <w:p>
-      <w:pPr>
-        <w:rPr>
-          <w:rFonts w:ascii="Consolas" w:hAnsi="Consolas"/>
-          <w:color w:val="C00000"/>
-          <w:sz w:val="19"/>
-          <w:szCs w:val="19"/>
-        </w:rPr>
-      </w:pPr>
-      <w:proofErr w:type="spellStart"/>
+    </w:p>
+    <w:p>
+      <w:pPr>
+        <w:rPr>
+          <w:rFonts w:ascii="Consolas" w:hAnsi="Consolas"/>
+          <w:color w:val="C00000"/>
+          <w:sz w:val="19"/>
+          <w:szCs w:val="19"/>
+        </w:rPr>
+      </w:pPr>
+      <w:r>
+        <w:rPr>
+          <w:rFonts w:ascii="Consolas" w:hAnsi="Consolas"/>
+          <w:color w:val="C00000"/>
+          <w:sz w:val="19"/>
+          <w:szCs w:val="19"/>
+        </w:rPr>
+        <w:t>api/portal/apartments</w:t>
+      </w:r>
+    </w:p>
+    <w:p>
+      <w:pPr>
+        <w:rPr>
+          <w:rFonts w:ascii="Consolas" w:hAnsi="Consolas"/>
+          <w:color w:val="C00000"/>
+          <w:sz w:val="19"/>
+          <w:szCs w:val="19"/>
+        </w:rPr>
+      </w:pPr>
       <w:r>
         <w:rPr>
           <w:rFonts w:ascii="Consolas" w:hAnsi="Consolas"/>
@@ -392,56 +340,242 @@
           <w:szCs w:val="19"/>
         </w:rPr>
         <w:t>getallapartments</w:t>
+      </w:r>
+    </w:p>
+    <w:p>
+      <w:pPr>
+        <w:rPr>
+          <w:rFonts w:ascii="Consolas" w:hAnsi="Consolas"/>
+          <w:color w:val="C00000"/>
+          <w:sz w:val="19"/>
+          <w:szCs w:val="19"/>
+        </w:rPr>
+      </w:pPr>
+      <w:r>
+        <w:rPr>
+          <w:rFonts w:ascii="Consolas" w:hAnsi="Consolas"/>
+          <w:color w:val="C00000"/>
+          <w:sz w:val="19"/>
+          <w:szCs w:val="19"/>
+        </w:rPr>
+        <w:t>insertapartment</w:t>
+      </w:r>
+    </w:p>
+    <w:p>
+      <w:pPr>
+        <w:rPr>
+          <w:rFonts w:ascii="Consolas" w:hAnsi="Consolas"/>
+          <w:color w:val="C00000"/>
+          <w:sz w:val="19"/>
+          <w:szCs w:val="19"/>
+        </w:rPr>
+      </w:pPr>
+      <w:r>
+        <w:rPr>
+          <w:rFonts w:ascii="Consolas" w:hAnsi="Consolas"/>
+          <w:color w:val="C00000"/>
+          <w:sz w:val="19"/>
+          <w:szCs w:val="19"/>
+        </w:rPr>
+        <w:t>updateapartment</w:t>
+      </w:r>
+    </w:p>
+    <w:p>
+      <w:pPr>
+        <w:rPr>
+          <w:rFonts w:ascii="Consolas" w:hAnsi="Consolas"/>
+          <w:color w:val="C00000"/>
+          <w:sz w:val="19"/>
+          <w:szCs w:val="19"/>
+        </w:rPr>
+      </w:pPr>
+    </w:p>
+    <w:p>
+      <w:pPr>
+        <w:pStyle w:val="Heading1"/>
+      </w:pPr>
+      <w:r>
+        <w:t xml:space="preserve">Evidencija </w:t>
+      </w:r>
+      <w:r>
+        <w:t>–</w:t>
+      </w:r>
+      <w:r>
+        <w:t xml:space="preserve"> </w:t>
+      </w:r>
+      <w:r>
+        <w:rPr>
+          <w:b/>
+          <w:i/>
+          <w:u w:val="single"/>
+        </w:rPr>
+        <w:t>Record</w:t>
+      </w:r>
+      <w:r>
+        <w:t xml:space="preserve"> – Ra</w:t>
       </w:r>
       <w:bookmarkStart w:id="0" w:name="_GoBack"/>
       <w:bookmarkEnd w:id="0"/>
-      <w:proofErr w:type="spellEnd"/>
-    </w:p>
-    <w:p>
-      <w:pPr>
-        <w:rPr>
-          <w:rFonts w:ascii="Consolas" w:hAnsi="Consolas"/>
-          <w:color w:val="C00000"/>
-          <w:sz w:val="19"/>
-          <w:szCs w:val="19"/>
-        </w:rPr>
-      </w:pPr>
-      <w:proofErr w:type="spellStart"/>
-      <w:r>
-        <w:rPr>
-          <w:rFonts w:ascii="Consolas" w:hAnsi="Consolas"/>
-          <w:color w:val="C00000"/>
-          <w:sz w:val="19"/>
-          <w:szCs w:val="19"/>
-        </w:rPr>
-        <w:t>insertapartment</w:t>
-      </w:r>
-      <w:proofErr w:type="spellEnd"/>
-    </w:p>
-    <w:p>
-      <w:pPr>
-        <w:rPr>
-          <w:rFonts w:ascii="Consolas" w:hAnsi="Consolas"/>
-          <w:color w:val="C00000"/>
-          <w:sz w:val="19"/>
-          <w:szCs w:val="19"/>
-        </w:rPr>
-      </w:pPr>
-      <w:proofErr w:type="spellStart"/>
-      <w:r>
-        <w:rPr>
-          <w:rFonts w:ascii="Consolas" w:hAnsi="Consolas"/>
-          <w:color w:val="C00000"/>
-          <w:sz w:val="19"/>
-          <w:szCs w:val="19"/>
-        </w:rPr>
-        <w:t>updateapartment</w:t>
-      </w:r>
-      <w:proofErr w:type="spellEnd"/>
+      <w:r>
+        <w:t>dio Djusic Stefan</w:t>
+      </w:r>
+    </w:p>
+    <w:p>
+      <w:pPr>
+        <w:rPr>
+          <w:rFonts w:ascii="Consolas" w:hAnsi="Consolas"/>
+          <w:color w:val="C00000"/>
+          <w:sz w:val="19"/>
+          <w:szCs w:val="19"/>
+        </w:rPr>
+      </w:pPr>
+      <w:r>
+        <w:rPr>
+          <w:rFonts w:ascii="Consolas" w:hAnsi="Consolas"/>
+          <w:color w:val="C00000"/>
+          <w:sz w:val="19"/>
+          <w:szCs w:val="19"/>
+        </w:rPr>
+        <w:t>api/portal/</w:t>
+      </w:r>
+      <w:r>
+        <w:rPr>
+          <w:rFonts w:ascii="Consolas" w:hAnsi="Consolas"/>
+          <w:color w:val="C00000"/>
+          <w:sz w:val="19"/>
+          <w:szCs w:val="19"/>
+        </w:rPr>
+        <w:t xml:space="preserve">records – </w:t>
+      </w:r>
+      <w:r>
+        <w:rPr>
+          <w:rFonts w:ascii="Consolas" w:hAnsi="Consolas"/>
+          <w:sz w:val="19"/>
+          <w:szCs w:val="19"/>
+        </w:rPr>
+        <w:t>Za pristup kontroleru</w:t>
+      </w:r>
+    </w:p>
+    <w:p>
+      <w:pPr>
+        <w:rPr>
+          <w:rFonts w:ascii="Consolas" w:hAnsi="Consolas"/>
+          <w:color w:val="C00000"/>
+          <w:sz w:val="19"/>
+          <w:szCs w:val="19"/>
+        </w:rPr>
+      </w:pPr>
+      <w:r>
+        <w:rPr>
+          <w:rFonts w:ascii="Consolas" w:hAnsi="Consolas"/>
+          <w:color w:val="C00000"/>
+          <w:sz w:val="19"/>
+          <w:szCs w:val="19"/>
+        </w:rPr>
+        <w:t>getall</w:t>
+      </w:r>
+      <w:r>
+        <w:rPr>
+          <w:rFonts w:ascii="Consolas" w:hAnsi="Consolas"/>
+          <w:color w:val="C00000"/>
+          <w:sz w:val="19"/>
+          <w:szCs w:val="19"/>
+        </w:rPr>
+        <w:t xml:space="preserve">records – </w:t>
+      </w:r>
+      <w:r>
+        <w:rPr>
+          <w:rFonts w:ascii="Consolas" w:hAnsi="Consolas"/>
+          <w:sz w:val="19"/>
+          <w:szCs w:val="19"/>
+        </w:rPr>
+        <w:t>Za ispis svih podataka u vezi sa evidencijom</w:t>
+      </w:r>
+    </w:p>
+    <w:p>
+      <w:pPr>
+        <w:rPr>
+          <w:rFonts w:ascii="Consolas" w:hAnsi="Consolas"/>
+          <w:sz w:val="19"/>
+          <w:szCs w:val="19"/>
+        </w:rPr>
+      </w:pPr>
+      <w:r>
+        <w:rPr>
+          <w:rFonts w:ascii="Consolas" w:hAnsi="Consolas"/>
+          <w:color w:val="C00000"/>
+          <w:sz w:val="19"/>
+          <w:szCs w:val="19"/>
+        </w:rPr>
+        <w:t>insert</w:t>
+      </w:r>
+      <w:r>
+        <w:rPr>
+          <w:rFonts w:ascii="Consolas" w:hAnsi="Consolas"/>
+          <w:color w:val="C00000"/>
+          <w:sz w:val="19"/>
+          <w:szCs w:val="19"/>
+        </w:rPr>
+        <w:t xml:space="preserve">record – </w:t>
+      </w:r>
+      <w:r>
+        <w:rPr>
+          <w:rFonts w:ascii="Consolas" w:hAnsi="Consolas"/>
+          <w:sz w:val="19"/>
+          <w:szCs w:val="19"/>
+        </w:rPr>
+        <w:t>Za unos nove evidencije u bazu</w:t>
+      </w:r>
+    </w:p>
+    <w:p>
+      <w:pPr>
+        <w:rPr>
+          <w:rFonts w:ascii="Consolas" w:hAnsi="Consolas"/>
+          <w:color w:val="C00000"/>
+          <w:sz w:val="19"/>
+          <w:szCs w:val="19"/>
+        </w:rPr>
+      </w:pPr>
+      <w:r>
+        <w:rPr>
+          <w:rFonts w:ascii="Consolas" w:hAnsi="Consolas"/>
+          <w:color w:val="C00000"/>
+          <w:sz w:val="19"/>
+          <w:szCs w:val="19"/>
+        </w:rPr>
+        <w:t>update</w:t>
+      </w:r>
+      <w:r>
+        <w:rPr>
+          <w:rFonts w:ascii="Consolas" w:hAnsi="Consolas"/>
+          <w:color w:val="C00000"/>
+          <w:sz w:val="19"/>
+          <w:szCs w:val="19"/>
+        </w:rPr>
+        <w:t xml:space="preserve">record – </w:t>
+      </w:r>
+      <w:r>
+        <w:rPr>
+          <w:rFonts w:ascii="Consolas" w:hAnsi="Consolas"/>
+          <w:sz w:val="19"/>
+          <w:szCs w:val="19"/>
+        </w:rPr>
+        <w:t>Za azuriranje evidencije u bazi</w:t>
+      </w:r>
+    </w:p>
+    <w:p>
+      <w:pPr>
+        <w:rPr>
+          <w:rFonts w:ascii="Consolas" w:hAnsi="Consolas"/>
+          <w:color w:val="C00000"/>
+          <w:sz w:val="19"/>
+          <w:szCs w:val="19"/>
+        </w:rPr>
+      </w:pPr>
     </w:p>
     <w:sectPr>
-      <w:pgSz w:w="12240" w:h="15840"/>
-      <w:pgMar w:top="1440" w:right="1440" w:bottom="1440" w:left="1440" w:header="720" w:footer="720" w:gutter="0"/>
+      <w:pgSz w:w="11906" w:h="16838" w:code="9"/>
+      <w:pgMar w:top="1134" w:right="1134" w:bottom="1134" w:left="1418" w:header="720" w:footer="720" w:gutter="0"/>
       <w:cols w:space="720"/>
       <w:docGrid w:linePitch="360"/>
     </w:sectPr>
@@ -450,7 +584,7 @@
 </file>
 
 <file path=word/styles.xml><?xml version="1.0" encoding="utf-8"?>
-<w:styles xmlns:mc="http://schemas.openxmlformats.org/markup-compatibility/2006" xmlns:r="http://schemas.openxmlformats.org/officeDocument/2006/relationships" xmlns:w="http://schemas.openxmlformats.org/wordprocessingml/2006/main" xmlns:w14="http://schemas.microsoft.com/office/word/2010/wordml" xmlns:w15="http://schemas.microsoft.com/office/word/2012/wordml" xmlns:w16se="http://schemas.microsoft.com/office/word/2015/wordml/symex" mc:Ignorable="w14 w15 w16se">
+<w:styles xmlns:mc="http://schemas.openxmlformats.org/markup-compatibility/2006" xmlns:r="http://schemas.openxmlformats.org/officeDocument/2006/relationships" xmlns:w="http://schemas.openxmlformats.org/wordprocessingml/2006/main" xmlns:w14="http://schemas.microsoft.com/office/word/2010/wordml" xmlns:w15="http://schemas.microsoft.com/office/word/2012/wordml" xmlns:w16cid="http://schemas.microsoft.com/office/word/2016/wordml/cid" xmlns:w16se="http://schemas.microsoft.com/office/word/2015/wordml/symex" mc:Ignorable="w14 w15 w16se w16cid">
   <w:docDefaults>
     <w:rPrDefault>
       <w:rPr>
@@ -466,7 +600,7 @@
       </w:pPr>
     </w:pPrDefault>
   </w:docDefaults>
-  <w:latentStyles w:defLockedState="0" w:defUIPriority="99" w:defSemiHidden="0" w:defUnhideWhenUsed="0" w:defQFormat="0" w:count="371">
+  <w:latentStyles w:defLockedState="0" w:defUIPriority="99" w:defSemiHidden="0" w:defUnhideWhenUsed="0" w:defQFormat="0" w:count="375">
     <w:lsdException w:name="Normal" w:uiPriority="0" w:qFormat="1"/>
     <w:lsdException w:name="heading 1" w:uiPriority="9" w:qFormat="1"/>
     <w:lsdException w:name="heading 2" w:semiHidden="1" w:uiPriority="9" w:unhideWhenUsed="1" w:qFormat="1"/>
@@ -572,7 +706,6 @@
     <w:lsdException w:name="HTML Sample" w:semiHidden="1" w:unhideWhenUsed="1"/>
     <w:lsdException w:name="HTML Typewriter" w:semiHidden="1" w:unhideWhenUsed="1"/>
     <w:lsdException w:name="HTML Variable" w:semiHidden="1" w:unhideWhenUsed="1"/>
-    <w:lsdException w:name="Normal Table" w:semiHidden="1" w:unhideWhenUsed="1"/>
     <w:lsdException w:name="annotation subject" w:semiHidden="1" w:unhideWhenUsed="1"/>
     <w:lsdException w:name="No List" w:semiHidden="1" w:unhideWhenUsed="1"/>
     <w:lsdException w:name="Outline List 1" w:semiHidden="1" w:unhideWhenUsed="1"/>
@@ -616,10 +749,8 @@
     <w:lsdException w:name="Table Elegant" w:semiHidden="1" w:unhideWhenUsed="1"/>
     <w:lsdException w:name="Table Professional" w:semiHidden="1" w:unhideWhenUsed="1"/>
     <w:lsdException w:name="Table Subtle 1" w:semiHidden="1" w:unhideWhenUsed="1"/>
-    <w:lsdException w:name="Table Subtle 2" w:semiHidden="1" w:unhideWhenUsed="1"/>
     <w:lsdException w:name="Table Web 1" w:semiHidden="1" w:unhideWhenUsed="1"/>
     <w:lsdException w:name="Table Web 2" w:semiHidden="1" w:unhideWhenUsed="1"/>
-    <w:lsdException w:name="Table Web 3" w:semiHidden="1" w:unhideWhenUsed="1"/>
     <w:lsdException w:name="Balloon Text" w:semiHidden="1" w:unhideWhenUsed="1"/>
     <w:lsdException w:name="Table Grid" w:uiPriority="39"/>
     <w:lsdException w:name="Table Theme" w:semiHidden="1" w:unhideWhenUsed="1"/>
@@ -838,6 +969,10 @@
     <w:lsdException w:name="List Table 5 Dark Accent 6" w:uiPriority="50"/>
     <w:lsdException w:name="List Table 6 Colorful Accent 6" w:uiPriority="51"/>
     <w:lsdException w:name="List Table 7 Colorful Accent 6" w:uiPriority="52"/>
+    <w:lsdException w:name="Mention" w:semiHidden="1" w:unhideWhenUsed="1"/>
+    <w:lsdException w:name="Smart Hyperlink" w:semiHidden="1" w:unhideWhenUsed="1"/>
+    <w:lsdException w:name="Hashtag" w:semiHidden="1" w:unhideWhenUsed="1"/>
+    <w:lsdException w:name="Unresolved Mention" w:semiHidden="1" w:unhideWhenUsed="1"/>
   </w:latentStyles>
   <w:style w:type="paragraph" w:default="1" w:styleId="Normal">
     <w:name w:val="Normal"/>

</xml_diff>

<commit_message>
Dodata nova tabela Owners u bazu, koja ce sluziti za da odredi vlasinke stanova, kao i u daljem toku za logovanje vlasnika. Promenjen word Baze u Scripts - dodati kodovi za kreiranje tabele Owners i za kreiranje testnih podataka. Takodje napravljene dalje izmene u tabelama Apartments i Records kako bi mogle da funkcionisu u novoj bazi.
</commit_message>
<xml_diff>
--- a/WebApi/Scripts/Rute.docx
+++ b/WebApi/Scripts/Rute.docx
@@ -25,9 +25,11 @@
       <w:pPr>
         <w:pStyle w:val="Heading1"/>
       </w:pPr>
+      <w:proofErr w:type="spellStart"/>
       <w:r>
         <w:t>Tipovi</w:t>
       </w:r>
+      <w:proofErr w:type="spellEnd"/>
     </w:p>
     <w:p/>
     <w:p>
@@ -39,25 +41,37 @@
           <w:szCs w:val="19"/>
         </w:rPr>
       </w:pPr>
-      <w:r>
-        <w:rPr>
-          <w:rFonts w:ascii="Consolas" w:hAnsi="Consolas" w:cs="Consolas"/>
-          <w:color w:val="A31515"/>
-          <w:sz w:val="19"/>
-          <w:szCs w:val="19"/>
-        </w:rPr>
-        <w:t>api/portal/types</w:t>
-      </w:r>
-    </w:p>
-    <w:p>
-      <w:pPr>
-        <w:rPr>
-          <w:rFonts w:ascii="Consolas" w:hAnsi="Consolas" w:cs="Consolas"/>
-          <w:color w:val="A31515"/>
-          <w:sz w:val="19"/>
-          <w:szCs w:val="19"/>
-        </w:rPr>
-      </w:pPr>
+      <w:proofErr w:type="spellStart"/>
+      <w:r>
+        <w:rPr>
+          <w:rFonts w:ascii="Consolas" w:hAnsi="Consolas" w:cs="Consolas"/>
+          <w:color w:val="A31515"/>
+          <w:sz w:val="19"/>
+          <w:szCs w:val="19"/>
+        </w:rPr>
+        <w:t>api</w:t>
+      </w:r>
+      <w:proofErr w:type="spellEnd"/>
+      <w:r>
+        <w:rPr>
+          <w:rFonts w:ascii="Consolas" w:hAnsi="Consolas" w:cs="Consolas"/>
+          <w:color w:val="A31515"/>
+          <w:sz w:val="19"/>
+          <w:szCs w:val="19"/>
+        </w:rPr>
+        <w:t>/portal/types</w:t>
+      </w:r>
+    </w:p>
+    <w:p>
+      <w:pPr>
+        <w:rPr>
+          <w:rFonts w:ascii="Consolas" w:hAnsi="Consolas" w:cs="Consolas"/>
+          <w:color w:val="A31515"/>
+          <w:sz w:val="19"/>
+          <w:szCs w:val="19"/>
+        </w:rPr>
+      </w:pPr>
+      <w:proofErr w:type="spellStart"/>
       <w:r>
         <w:rPr>
           <w:rFonts w:ascii="Consolas" w:hAnsi="Consolas" w:cs="Consolas"/>
@@ -67,16 +81,18 @@
         </w:rPr>
         <w:t>getalltypes</w:t>
       </w:r>
-    </w:p>
-    <w:p>
-      <w:pPr>
-        <w:rPr>
-          <w:rFonts w:ascii="Consolas" w:hAnsi="Consolas" w:cs="Consolas"/>
-          <w:color w:val="A31515"/>
-          <w:sz w:val="19"/>
-          <w:szCs w:val="19"/>
-        </w:rPr>
-      </w:pPr>
+      <w:proofErr w:type="spellEnd"/>
+    </w:p>
+    <w:p>
+      <w:pPr>
+        <w:rPr>
+          <w:rFonts w:ascii="Consolas" w:hAnsi="Consolas" w:cs="Consolas"/>
+          <w:color w:val="A31515"/>
+          <w:sz w:val="19"/>
+          <w:szCs w:val="19"/>
+        </w:rPr>
+      </w:pPr>
+      <w:proofErr w:type="spellStart"/>
       <w:r>
         <w:rPr>
           <w:rFonts w:ascii="Consolas" w:hAnsi="Consolas" w:cs="Consolas"/>
@@ -86,16 +102,18 @@
         </w:rPr>
         <w:t>inserttypes</w:t>
       </w:r>
-    </w:p>
-    <w:p>
-      <w:pPr>
-        <w:rPr>
-          <w:rFonts w:ascii="Consolas" w:hAnsi="Consolas" w:cs="Consolas"/>
-          <w:color w:val="A31515"/>
-          <w:sz w:val="19"/>
-          <w:szCs w:val="19"/>
-        </w:rPr>
-      </w:pPr>
+      <w:proofErr w:type="spellEnd"/>
+    </w:p>
+    <w:p>
+      <w:pPr>
+        <w:rPr>
+          <w:rFonts w:ascii="Consolas" w:hAnsi="Consolas" w:cs="Consolas"/>
+          <w:color w:val="A31515"/>
+          <w:sz w:val="19"/>
+          <w:szCs w:val="19"/>
+        </w:rPr>
+      </w:pPr>
+      <w:proofErr w:type="spellStart"/>
       <w:r>
         <w:rPr>
           <w:rFonts w:ascii="Consolas" w:hAnsi="Consolas" w:cs="Consolas"/>
@@ -105,6 +123,7 @@
         </w:rPr>
         <w:t>updatetypes</w:t>
       </w:r>
+      <w:proofErr w:type="spellEnd"/>
     </w:p>
     <w:p>
       <w:pPr>
@@ -120,9 +139,11 @@
       <w:pPr>
         <w:pStyle w:val="Heading1"/>
       </w:pPr>
+      <w:proofErr w:type="spellStart"/>
       <w:r>
         <w:t>Gradovi</w:t>
       </w:r>
+      <w:proofErr w:type="spellEnd"/>
     </w:p>
     <w:p/>
     <w:p>
@@ -134,25 +155,37 @@
           <w:szCs w:val="19"/>
         </w:rPr>
       </w:pPr>
-      <w:r>
-        <w:rPr>
-          <w:rFonts w:ascii="Consolas" w:hAnsi="Consolas" w:cs="Consolas"/>
-          <w:color w:val="A31515"/>
-          <w:sz w:val="19"/>
-          <w:szCs w:val="19"/>
-        </w:rPr>
-        <w:t>api/portal/cities</w:t>
-      </w:r>
-    </w:p>
-    <w:p>
-      <w:pPr>
-        <w:rPr>
-          <w:rFonts w:ascii="Consolas" w:hAnsi="Consolas" w:cs="Consolas"/>
-          <w:color w:val="A31515"/>
-          <w:sz w:val="19"/>
-          <w:szCs w:val="19"/>
-        </w:rPr>
-      </w:pPr>
+      <w:proofErr w:type="spellStart"/>
+      <w:r>
+        <w:rPr>
+          <w:rFonts w:ascii="Consolas" w:hAnsi="Consolas" w:cs="Consolas"/>
+          <w:color w:val="A31515"/>
+          <w:sz w:val="19"/>
+          <w:szCs w:val="19"/>
+        </w:rPr>
+        <w:t>api</w:t>
+      </w:r>
+      <w:proofErr w:type="spellEnd"/>
+      <w:r>
+        <w:rPr>
+          <w:rFonts w:ascii="Consolas" w:hAnsi="Consolas" w:cs="Consolas"/>
+          <w:color w:val="A31515"/>
+          <w:sz w:val="19"/>
+          <w:szCs w:val="19"/>
+        </w:rPr>
+        <w:t>/portal/cities</w:t>
+      </w:r>
+    </w:p>
+    <w:p>
+      <w:pPr>
+        <w:rPr>
+          <w:rFonts w:ascii="Consolas" w:hAnsi="Consolas" w:cs="Consolas"/>
+          <w:color w:val="A31515"/>
+          <w:sz w:val="19"/>
+          <w:szCs w:val="19"/>
+        </w:rPr>
+      </w:pPr>
+      <w:proofErr w:type="spellStart"/>
       <w:r>
         <w:rPr>
           <w:rFonts w:ascii="Consolas" w:hAnsi="Consolas" w:cs="Consolas"/>
@@ -162,16 +195,18 @@
         </w:rPr>
         <w:t>getallcities</w:t>
       </w:r>
-    </w:p>
-    <w:p>
-      <w:pPr>
-        <w:rPr>
-          <w:rFonts w:ascii="Consolas" w:hAnsi="Consolas" w:cs="Consolas"/>
-          <w:color w:val="A31515"/>
-          <w:sz w:val="19"/>
-          <w:szCs w:val="19"/>
-        </w:rPr>
-      </w:pPr>
+      <w:proofErr w:type="spellEnd"/>
+    </w:p>
+    <w:p>
+      <w:pPr>
+        <w:rPr>
+          <w:rFonts w:ascii="Consolas" w:hAnsi="Consolas" w:cs="Consolas"/>
+          <w:color w:val="A31515"/>
+          <w:sz w:val="19"/>
+          <w:szCs w:val="19"/>
+        </w:rPr>
+      </w:pPr>
+      <w:proofErr w:type="spellStart"/>
       <w:r>
         <w:rPr>
           <w:rFonts w:ascii="Consolas" w:hAnsi="Consolas" w:cs="Consolas"/>
@@ -181,16 +216,18 @@
         </w:rPr>
         <w:t>insertcities</w:t>
       </w:r>
-    </w:p>
-    <w:p>
-      <w:pPr>
-        <w:rPr>
-          <w:rFonts w:ascii="Consolas" w:hAnsi="Consolas" w:cs="Consolas"/>
-          <w:color w:val="A31515"/>
-          <w:sz w:val="19"/>
-          <w:szCs w:val="19"/>
-        </w:rPr>
-      </w:pPr>
+      <w:proofErr w:type="spellEnd"/>
+    </w:p>
+    <w:p>
+      <w:pPr>
+        <w:rPr>
+          <w:rFonts w:ascii="Consolas" w:hAnsi="Consolas" w:cs="Consolas"/>
+          <w:color w:val="A31515"/>
+          <w:sz w:val="19"/>
+          <w:szCs w:val="19"/>
+        </w:rPr>
+      </w:pPr>
+      <w:proofErr w:type="spellStart"/>
       <w:r>
         <w:rPr>
           <w:rFonts w:ascii="Consolas" w:hAnsi="Consolas" w:cs="Consolas"/>
@@ -200,6 +237,7 @@
         </w:rPr>
         <w:t>updatecities</w:t>
       </w:r>
+      <w:proofErr w:type="spellEnd"/>
     </w:p>
     <w:p>
       <w:pPr>
@@ -215,38 +253,52 @@
       <w:pPr>
         <w:pStyle w:val="Heading1"/>
       </w:pPr>
+      <w:proofErr w:type="spellStart"/>
       <w:r>
         <w:t>Osobe</w:t>
       </w:r>
-    </w:p>
-    <w:p>
-      <w:pPr>
-        <w:rPr>
-          <w:rFonts w:ascii="Consolas" w:hAnsi="Consolas"/>
-          <w:color w:val="C00000"/>
-          <w:sz w:val="19"/>
-          <w:szCs w:val="19"/>
-        </w:rPr>
-      </w:pPr>
-      <w:r>
-        <w:rPr>
-          <w:rFonts w:ascii="Consolas" w:hAnsi="Consolas"/>
-          <w:color w:val="C00000"/>
-          <w:sz w:val="19"/>
-          <w:szCs w:val="19"/>
-        </w:rPr>
-        <w:t>api/portal/persons</w:t>
-      </w:r>
-    </w:p>
-    <w:p>
-      <w:pPr>
-        <w:rPr>
-          <w:rFonts w:ascii="Consolas" w:hAnsi="Consolas"/>
-          <w:color w:val="C00000"/>
-          <w:sz w:val="19"/>
-          <w:szCs w:val="19"/>
-        </w:rPr>
-      </w:pPr>
+      <w:proofErr w:type="spellEnd"/>
+    </w:p>
+    <w:p>
+      <w:pPr>
+        <w:rPr>
+          <w:rFonts w:ascii="Consolas" w:hAnsi="Consolas"/>
+          <w:color w:val="C00000"/>
+          <w:sz w:val="19"/>
+          <w:szCs w:val="19"/>
+        </w:rPr>
+      </w:pPr>
+      <w:proofErr w:type="spellStart"/>
+      <w:r>
+        <w:rPr>
+          <w:rFonts w:ascii="Consolas" w:hAnsi="Consolas"/>
+          <w:color w:val="C00000"/>
+          <w:sz w:val="19"/>
+          <w:szCs w:val="19"/>
+        </w:rPr>
+        <w:t>api</w:t>
+      </w:r>
+      <w:proofErr w:type="spellEnd"/>
+      <w:r>
+        <w:rPr>
+          <w:rFonts w:ascii="Consolas" w:hAnsi="Consolas"/>
+          <w:color w:val="C00000"/>
+          <w:sz w:val="19"/>
+          <w:szCs w:val="19"/>
+        </w:rPr>
+        <w:t>/portal/persons</w:t>
+      </w:r>
+    </w:p>
+    <w:p>
+      <w:pPr>
+        <w:rPr>
+          <w:rFonts w:ascii="Consolas" w:hAnsi="Consolas"/>
+          <w:color w:val="C00000"/>
+          <w:sz w:val="19"/>
+          <w:szCs w:val="19"/>
+        </w:rPr>
+      </w:pPr>
+      <w:proofErr w:type="spellStart"/>
       <w:r>
         <w:rPr>
           <w:rFonts w:ascii="Consolas" w:hAnsi="Consolas"/>
@@ -256,16 +308,18 @@
         </w:rPr>
         <w:t>getallpersons</w:t>
       </w:r>
-    </w:p>
-    <w:p>
-      <w:pPr>
-        <w:rPr>
-          <w:rFonts w:ascii="Consolas" w:hAnsi="Consolas"/>
-          <w:color w:val="C00000"/>
-          <w:sz w:val="19"/>
-          <w:szCs w:val="19"/>
-        </w:rPr>
-      </w:pPr>
+      <w:proofErr w:type="spellEnd"/>
+    </w:p>
+    <w:p>
+      <w:pPr>
+        <w:rPr>
+          <w:rFonts w:ascii="Consolas" w:hAnsi="Consolas"/>
+          <w:color w:val="C00000"/>
+          <w:sz w:val="19"/>
+          <w:szCs w:val="19"/>
+        </w:rPr>
+      </w:pPr>
+      <w:proofErr w:type="spellStart"/>
       <w:r>
         <w:rPr>
           <w:rFonts w:ascii="Consolas" w:hAnsi="Consolas"/>
@@ -275,16 +329,18 @@
         </w:rPr>
         <w:t>insertperson</w:t>
       </w:r>
-    </w:p>
-    <w:p>
-      <w:pPr>
-        <w:rPr>
-          <w:rFonts w:ascii="Consolas" w:hAnsi="Consolas"/>
-          <w:color w:val="C00000"/>
-          <w:sz w:val="19"/>
-          <w:szCs w:val="19"/>
-        </w:rPr>
-      </w:pPr>
+      <w:proofErr w:type="spellEnd"/>
+    </w:p>
+    <w:p>
+      <w:pPr>
+        <w:rPr>
+          <w:rFonts w:ascii="Consolas" w:hAnsi="Consolas"/>
+          <w:color w:val="C00000"/>
+          <w:sz w:val="19"/>
+          <w:szCs w:val="19"/>
+        </w:rPr>
+      </w:pPr>
+      <w:proofErr w:type="spellStart"/>
       <w:r>
         <w:rPr>
           <w:rFonts w:ascii="Consolas" w:hAnsi="Consolas"/>
@@ -294,44 +350,154 @@
         </w:rPr>
         <w:t>updateperson</w:t>
       </w:r>
+      <w:proofErr w:type="spellEnd"/>
     </w:p>
     <w:p/>
     <w:p>
       <w:pPr>
         <w:pStyle w:val="Heading1"/>
       </w:pPr>
+      <w:proofErr w:type="spellStart"/>
+      <w:r>
+        <w:t>Vlasnici</w:t>
+      </w:r>
+      <w:proofErr w:type="spellEnd"/>
+    </w:p>
+    <w:p>
+      <w:pPr>
+        <w:rPr>
+          <w:rFonts w:ascii="Consolas" w:hAnsi="Consolas" w:cs="Consolas"/>
+          <w:color w:val="A31515"/>
+          <w:sz w:val="19"/>
+          <w:szCs w:val="19"/>
+        </w:rPr>
+      </w:pPr>
+      <w:proofErr w:type="spellStart"/>
+      <w:r>
+        <w:rPr>
+          <w:rFonts w:ascii="Consolas" w:hAnsi="Consolas" w:cs="Consolas"/>
+          <w:color w:val="A31515"/>
+          <w:sz w:val="19"/>
+          <w:szCs w:val="19"/>
+        </w:rPr>
+        <w:t>api</w:t>
+      </w:r>
+      <w:proofErr w:type="spellEnd"/>
+      <w:r>
+        <w:rPr>
+          <w:rFonts w:ascii="Consolas" w:hAnsi="Consolas" w:cs="Consolas"/>
+          <w:color w:val="A31515"/>
+          <w:sz w:val="19"/>
+          <w:szCs w:val="19"/>
+        </w:rPr>
+        <w:t>/portal/owners</w:t>
+      </w:r>
+    </w:p>
+    <w:p>
+      <w:pPr>
+        <w:rPr>
+          <w:rFonts w:ascii="Consolas" w:hAnsi="Consolas" w:cs="Consolas"/>
+          <w:color w:val="A31515"/>
+          <w:sz w:val="19"/>
+          <w:szCs w:val="19"/>
+        </w:rPr>
+      </w:pPr>
+      <w:proofErr w:type="spellStart"/>
+      <w:r>
+        <w:rPr>
+          <w:rFonts w:ascii="Consolas" w:hAnsi="Consolas" w:cs="Consolas"/>
+          <w:color w:val="A31515"/>
+          <w:sz w:val="19"/>
+          <w:szCs w:val="19"/>
+        </w:rPr>
+        <w:t>getallowners</w:t>
+      </w:r>
+      <w:proofErr w:type="spellEnd"/>
+    </w:p>
+    <w:p>
+      <w:pPr>
+        <w:rPr>
+          <w:rFonts w:ascii="Consolas" w:hAnsi="Consolas" w:cs="Consolas"/>
+          <w:color w:val="A31515"/>
+          <w:sz w:val="19"/>
+          <w:szCs w:val="19"/>
+        </w:rPr>
+      </w:pPr>
+      <w:proofErr w:type="spellStart"/>
+      <w:r>
+        <w:rPr>
+          <w:rFonts w:ascii="Consolas" w:hAnsi="Consolas" w:cs="Consolas"/>
+          <w:color w:val="A31515"/>
+          <w:sz w:val="19"/>
+          <w:szCs w:val="19"/>
+        </w:rPr>
+        <w:t>insertowner</w:t>
+      </w:r>
+      <w:proofErr w:type="spellEnd"/>
+    </w:p>
+    <w:p>
+      <w:r>
+        <w:rPr>
+          <w:rFonts w:ascii="Consolas" w:hAnsi="Consolas" w:cs="Consolas"/>
+          <w:color w:val="A31515"/>
+          <w:sz w:val="19"/>
+          <w:szCs w:val="19"/>
+        </w:rPr>
+        <w:t>updateowner</w:t>
+      </w:r>
+      <w:bookmarkStart w:id="0" w:name="_GoBack"/>
+      <w:bookmarkEnd w:id="0"/>
+    </w:p>
+    <w:p>
+      <w:pPr>
+        <w:pStyle w:val="Heading1"/>
+      </w:pPr>
+      <w:proofErr w:type="spellStart"/>
       <w:r>
         <w:t>Apartmani</w:t>
       </w:r>
-    </w:p>
-    <w:p>
-      <w:pPr>
-        <w:rPr>
-          <w:rFonts w:ascii="Consolas" w:hAnsi="Consolas"/>
-          <w:color w:val="C00000"/>
-          <w:sz w:val="19"/>
-          <w:szCs w:val="19"/>
-        </w:rPr>
-      </w:pPr>
-      <w:r>
-        <w:rPr>
-          <w:rFonts w:ascii="Consolas" w:hAnsi="Consolas"/>
-          <w:color w:val="C00000"/>
-          <w:sz w:val="19"/>
-          <w:szCs w:val="19"/>
-        </w:rPr>
-        <w:t>api/portal/apartments</w:t>
-      </w:r>
-    </w:p>
-    <w:p>
-      <w:pPr>
-        <w:rPr>
-          <w:rFonts w:ascii="Consolas" w:hAnsi="Consolas"/>
-          <w:color w:val="C00000"/>
-          <w:sz w:val="19"/>
-          <w:szCs w:val="19"/>
-        </w:rPr>
-      </w:pPr>
+      <w:proofErr w:type="spellEnd"/>
+    </w:p>
+    <w:p>
+      <w:pPr>
+        <w:rPr>
+          <w:rFonts w:ascii="Consolas" w:hAnsi="Consolas"/>
+          <w:color w:val="C00000"/>
+          <w:sz w:val="19"/>
+          <w:szCs w:val="19"/>
+        </w:rPr>
+      </w:pPr>
+      <w:proofErr w:type="spellStart"/>
+      <w:r>
+        <w:rPr>
+          <w:rFonts w:ascii="Consolas" w:hAnsi="Consolas"/>
+          <w:color w:val="C00000"/>
+          <w:sz w:val="19"/>
+          <w:szCs w:val="19"/>
+        </w:rPr>
+        <w:t>api</w:t>
+      </w:r>
+      <w:proofErr w:type="spellEnd"/>
+      <w:r>
+        <w:rPr>
+          <w:rFonts w:ascii="Consolas" w:hAnsi="Consolas"/>
+          <w:color w:val="C00000"/>
+          <w:sz w:val="19"/>
+          <w:szCs w:val="19"/>
+        </w:rPr>
+        <w:t>/portal/apartments</w:t>
+      </w:r>
+    </w:p>
+    <w:p>
+      <w:pPr>
+        <w:rPr>
+          <w:rFonts w:ascii="Consolas" w:hAnsi="Consolas"/>
+          <w:color w:val="C00000"/>
+          <w:sz w:val="19"/>
+          <w:szCs w:val="19"/>
+        </w:rPr>
+      </w:pPr>
+      <w:proofErr w:type="spellStart"/>
       <w:r>
         <w:rPr>
           <w:rFonts w:ascii="Consolas" w:hAnsi="Consolas"/>
@@ -341,16 +507,18 @@
         </w:rPr>
         <w:t>getallapartments</w:t>
       </w:r>
-    </w:p>
-    <w:p>
-      <w:pPr>
-        <w:rPr>
-          <w:rFonts w:ascii="Consolas" w:hAnsi="Consolas"/>
-          <w:color w:val="C00000"/>
-          <w:sz w:val="19"/>
-          <w:szCs w:val="19"/>
-        </w:rPr>
-      </w:pPr>
+      <w:proofErr w:type="spellEnd"/>
+    </w:p>
+    <w:p>
+      <w:pPr>
+        <w:rPr>
+          <w:rFonts w:ascii="Consolas" w:hAnsi="Consolas"/>
+          <w:color w:val="C00000"/>
+          <w:sz w:val="19"/>
+          <w:szCs w:val="19"/>
+        </w:rPr>
+      </w:pPr>
+      <w:proofErr w:type="spellStart"/>
       <w:r>
         <w:rPr>
           <w:rFonts w:ascii="Consolas" w:hAnsi="Consolas"/>
@@ -360,16 +528,18 @@
         </w:rPr>
         <w:t>insertapartment</w:t>
       </w:r>
-    </w:p>
-    <w:p>
-      <w:pPr>
-        <w:rPr>
-          <w:rFonts w:ascii="Consolas" w:hAnsi="Consolas"/>
-          <w:color w:val="C00000"/>
-          <w:sz w:val="19"/>
-          <w:szCs w:val="19"/>
-        </w:rPr>
-      </w:pPr>
+      <w:proofErr w:type="spellEnd"/>
+    </w:p>
+    <w:p>
+      <w:pPr>
+        <w:rPr>
+          <w:rFonts w:ascii="Consolas" w:hAnsi="Consolas"/>
+          <w:color w:val="C00000"/>
+          <w:sz w:val="19"/>
+          <w:szCs w:val="19"/>
+        </w:rPr>
+      </w:pPr>
+      <w:proofErr w:type="spellStart"/>
       <w:r>
         <w:rPr>
           <w:rFonts w:ascii="Consolas" w:hAnsi="Consolas"/>
@@ -379,6 +549,7 @@
         </w:rPr>
         <w:t>updateapartment</w:t>
       </w:r>
+      <w:proofErr w:type="spellEnd"/>
     </w:p>
     <w:p>
       <w:pPr>
@@ -394,8 +565,14 @@
       <w:pPr>
         <w:pStyle w:val="Heading1"/>
       </w:pPr>
-      <w:r>
-        <w:t xml:space="preserve">Evidencija </w:t>
+      <w:proofErr w:type="spellStart"/>
+      <w:r>
+        <w:lastRenderedPageBreak/>
+        <w:t>Evidencija</w:t>
+      </w:r>
+      <w:proofErr w:type="spellEnd"/>
+      <w:r>
+        <w:t xml:space="preserve"> </w:t>
       </w:r>
       <w:r>
         <w:t>–</w:t>
@@ -412,31 +589,45 @@
         <w:t>Record</w:t>
       </w:r>
       <w:r>
-        <w:t xml:space="preserve"> – Ra</w:t>
-      </w:r>
-      <w:bookmarkStart w:id="0" w:name="_GoBack"/>
-      <w:bookmarkEnd w:id="0"/>
-      <w:r>
-        <w:t>dio Djusic Stefan</w:t>
-      </w:r>
-    </w:p>
-    <w:p>
-      <w:pPr>
-        <w:rPr>
-          <w:rFonts w:ascii="Consolas" w:hAnsi="Consolas"/>
-          <w:color w:val="C00000"/>
-          <w:sz w:val="19"/>
-          <w:szCs w:val="19"/>
-        </w:rPr>
-      </w:pPr>
-      <w:r>
-        <w:rPr>
-          <w:rFonts w:ascii="Consolas" w:hAnsi="Consolas"/>
-          <w:color w:val="C00000"/>
-          <w:sz w:val="19"/>
-          <w:szCs w:val="19"/>
-        </w:rPr>
-        <w:t>api/portal/</w:t>
+        <w:t xml:space="preserve"> – Radio </w:t>
+      </w:r>
+      <w:proofErr w:type="spellStart"/>
+      <w:r>
+        <w:t>Djusic</w:t>
+      </w:r>
+      <w:proofErr w:type="spellEnd"/>
+      <w:r>
+        <w:t xml:space="preserve"> Stefan</w:t>
+      </w:r>
+    </w:p>
+    <w:p>
+      <w:pPr>
+        <w:rPr>
+          <w:rFonts w:ascii="Consolas" w:hAnsi="Consolas"/>
+          <w:color w:val="C00000"/>
+          <w:sz w:val="19"/>
+          <w:szCs w:val="19"/>
+        </w:rPr>
+      </w:pPr>
+      <w:proofErr w:type="spellStart"/>
+      <w:r>
+        <w:rPr>
+          <w:rFonts w:ascii="Consolas" w:hAnsi="Consolas"/>
+          <w:color w:val="C00000"/>
+          <w:sz w:val="19"/>
+          <w:szCs w:val="19"/>
+        </w:rPr>
+        <w:t>api</w:t>
+      </w:r>
+      <w:proofErr w:type="spellEnd"/>
+      <w:r>
+        <w:rPr>
+          <w:rFonts w:ascii="Consolas" w:hAnsi="Consolas"/>
+          <w:color w:val="C00000"/>
+          <w:sz w:val="19"/>
+          <w:szCs w:val="19"/>
+        </w:rPr>
+        <w:t>/portal/</w:t>
       </w:r>
       <w:r>
         <w:rPr>
@@ -447,24 +638,63 @@
         </w:rPr>
         <w:t xml:space="preserve">records – </w:t>
       </w:r>
-      <w:r>
-        <w:rPr>
-          <w:rFonts w:ascii="Consolas" w:hAnsi="Consolas"/>
-          <w:sz w:val="19"/>
-          <w:szCs w:val="19"/>
-        </w:rPr>
-        <w:t>Za pristup kontroleru</w:t>
-      </w:r>
-    </w:p>
-    <w:p>
-      <w:pPr>
-        <w:rPr>
-          <w:rFonts w:ascii="Consolas" w:hAnsi="Consolas"/>
-          <w:color w:val="C00000"/>
-          <w:sz w:val="19"/>
-          <w:szCs w:val="19"/>
-        </w:rPr>
-      </w:pPr>
+      <w:proofErr w:type="spellStart"/>
+      <w:r>
+        <w:rPr>
+          <w:rFonts w:ascii="Consolas" w:hAnsi="Consolas"/>
+          <w:sz w:val="19"/>
+          <w:szCs w:val="19"/>
+        </w:rPr>
+        <w:t>Za</w:t>
+      </w:r>
+      <w:proofErr w:type="spellEnd"/>
+      <w:r>
+        <w:rPr>
+          <w:rFonts w:ascii="Consolas" w:hAnsi="Consolas"/>
+          <w:sz w:val="19"/>
+          <w:szCs w:val="19"/>
+        </w:rPr>
+        <w:t xml:space="preserve"> </w:t>
+      </w:r>
+      <w:proofErr w:type="spellStart"/>
+      <w:r>
+        <w:rPr>
+          <w:rFonts w:ascii="Consolas" w:hAnsi="Consolas"/>
+          <w:sz w:val="19"/>
+          <w:szCs w:val="19"/>
+        </w:rPr>
+        <w:t>pristup</w:t>
+      </w:r>
+      <w:proofErr w:type="spellEnd"/>
+      <w:r>
+        <w:rPr>
+          <w:rFonts w:ascii="Consolas" w:hAnsi="Consolas"/>
+          <w:sz w:val="19"/>
+          <w:szCs w:val="19"/>
+        </w:rPr>
+        <w:t xml:space="preserve"> </w:t>
+      </w:r>
+      <w:proofErr w:type="spellStart"/>
+      <w:r>
+        <w:rPr>
+          <w:rFonts w:ascii="Consolas" w:hAnsi="Consolas"/>
+          <w:sz w:val="19"/>
+          <w:szCs w:val="19"/>
+        </w:rPr>
+        <w:t>kontroleru</w:t>
+      </w:r>
+      <w:proofErr w:type="spellEnd"/>
+    </w:p>
+    <w:p>
+      <w:pPr>
+        <w:rPr>
+          <w:rFonts w:ascii="Consolas" w:hAnsi="Consolas"/>
+          <w:color w:val="C00000"/>
+          <w:sz w:val="19"/>
+          <w:szCs w:val="19"/>
+        </w:rPr>
+      </w:pPr>
+      <w:proofErr w:type="spellStart"/>
       <w:r>
         <w:rPr>
           <w:rFonts w:ascii="Consolas" w:hAnsi="Consolas"/>
@@ -481,25 +711,146 @@
           <w:sz w:val="19"/>
           <w:szCs w:val="19"/>
         </w:rPr>
-        <w:t xml:space="preserve">records – </w:t>
-      </w:r>
-      <w:r>
-        <w:rPr>
-          <w:rFonts w:ascii="Consolas" w:hAnsi="Consolas"/>
-          <w:sz w:val="19"/>
-          <w:szCs w:val="19"/>
-        </w:rPr>
-        <w:t>Za ispis svih podataka u vezi sa evidencijom</w:t>
-      </w:r>
-    </w:p>
-    <w:p>
-      <w:pPr>
-        <w:rPr>
-          <w:rFonts w:ascii="Consolas" w:hAnsi="Consolas"/>
-          <w:sz w:val="19"/>
-          <w:szCs w:val="19"/>
-        </w:rPr>
-      </w:pPr>
+        <w:t>records</w:t>
+      </w:r>
+      <w:proofErr w:type="spellEnd"/>
+      <w:r>
+        <w:rPr>
+          <w:rFonts w:ascii="Consolas" w:hAnsi="Consolas"/>
+          <w:color w:val="C00000"/>
+          <w:sz w:val="19"/>
+          <w:szCs w:val="19"/>
+        </w:rPr>
+        <w:t xml:space="preserve"> – </w:t>
+      </w:r>
+      <w:proofErr w:type="spellStart"/>
+      <w:r>
+        <w:rPr>
+          <w:rFonts w:ascii="Consolas" w:hAnsi="Consolas"/>
+          <w:sz w:val="19"/>
+          <w:szCs w:val="19"/>
+        </w:rPr>
+        <w:t>Za</w:t>
+      </w:r>
+      <w:proofErr w:type="spellEnd"/>
+      <w:r>
+        <w:rPr>
+          <w:rFonts w:ascii="Consolas" w:hAnsi="Consolas"/>
+          <w:sz w:val="19"/>
+          <w:szCs w:val="19"/>
+        </w:rPr>
+        <w:t xml:space="preserve"> </w:t>
+      </w:r>
+      <w:proofErr w:type="spellStart"/>
+      <w:r>
+        <w:rPr>
+          <w:rFonts w:ascii="Consolas" w:hAnsi="Consolas"/>
+          <w:sz w:val="19"/>
+          <w:szCs w:val="19"/>
+        </w:rPr>
+        <w:t>ispis</w:t>
+      </w:r>
+      <w:proofErr w:type="spellEnd"/>
+      <w:r>
+        <w:rPr>
+          <w:rFonts w:ascii="Consolas" w:hAnsi="Consolas"/>
+          <w:sz w:val="19"/>
+          <w:szCs w:val="19"/>
+        </w:rPr>
+        <w:t xml:space="preserve"> </w:t>
+      </w:r>
+      <w:proofErr w:type="spellStart"/>
+      <w:r>
+        <w:rPr>
+          <w:rFonts w:ascii="Consolas" w:hAnsi="Consolas"/>
+          <w:sz w:val="19"/>
+          <w:szCs w:val="19"/>
+        </w:rPr>
+        <w:t>svih</w:t>
+      </w:r>
+      <w:proofErr w:type="spellEnd"/>
+      <w:r>
+        <w:rPr>
+          <w:rFonts w:ascii="Consolas" w:hAnsi="Consolas"/>
+          <w:sz w:val="19"/>
+          <w:szCs w:val="19"/>
+        </w:rPr>
+        <w:t xml:space="preserve"> </w:t>
+      </w:r>
+      <w:proofErr w:type="spellStart"/>
+      <w:r>
+        <w:rPr>
+          <w:rFonts w:ascii="Consolas" w:hAnsi="Consolas"/>
+          <w:sz w:val="19"/>
+          <w:szCs w:val="19"/>
+        </w:rPr>
+        <w:t>podataka</w:t>
+      </w:r>
+      <w:proofErr w:type="spellEnd"/>
+      <w:r>
+        <w:rPr>
+          <w:rFonts w:ascii="Consolas" w:hAnsi="Consolas"/>
+          <w:sz w:val="19"/>
+          <w:szCs w:val="19"/>
+        </w:rPr>
+        <w:t xml:space="preserve"> u </w:t>
+      </w:r>
+      <w:proofErr w:type="spellStart"/>
+      <w:r>
+        <w:rPr>
+          <w:rFonts w:ascii="Consolas" w:hAnsi="Consolas"/>
+          <w:sz w:val="19"/>
+          <w:szCs w:val="19"/>
+        </w:rPr>
+        <w:t>vezi</w:t>
+      </w:r>
+      <w:proofErr w:type="spellEnd"/>
+      <w:r>
+        <w:rPr>
+          <w:rFonts w:ascii="Consolas" w:hAnsi="Consolas"/>
+          <w:sz w:val="19"/>
+          <w:szCs w:val="19"/>
+        </w:rPr>
+        <w:t xml:space="preserve"> </w:t>
+      </w:r>
+      <w:proofErr w:type="spellStart"/>
+      <w:r>
+        <w:rPr>
+          <w:rFonts w:ascii="Consolas" w:hAnsi="Consolas"/>
+          <w:sz w:val="19"/>
+          <w:szCs w:val="19"/>
+        </w:rPr>
+        <w:t>sa</w:t>
+      </w:r>
+      <w:proofErr w:type="spellEnd"/>
+      <w:r>
+        <w:rPr>
+          <w:rFonts w:ascii="Consolas" w:hAnsi="Consolas"/>
+          <w:sz w:val="19"/>
+          <w:szCs w:val="19"/>
+        </w:rPr>
+        <w:t xml:space="preserve"> </w:t>
+      </w:r>
+      <w:proofErr w:type="spellStart"/>
+      <w:r>
+        <w:rPr>
+          <w:rFonts w:ascii="Consolas" w:hAnsi="Consolas"/>
+          <w:sz w:val="19"/>
+          <w:szCs w:val="19"/>
+        </w:rPr>
+        <w:t>evidencijom</w:t>
+      </w:r>
+      <w:proofErr w:type="spellEnd"/>
+    </w:p>
+    <w:p>
+      <w:pPr>
+        <w:rPr>
+          <w:rFonts w:ascii="Consolas" w:hAnsi="Consolas"/>
+          <w:sz w:val="19"/>
+          <w:szCs w:val="19"/>
+        </w:rPr>
+      </w:pPr>
+      <w:proofErr w:type="spellStart"/>
       <w:r>
         <w:rPr>
           <w:rFonts w:ascii="Consolas" w:hAnsi="Consolas"/>
@@ -516,26 +867,111 @@
           <w:sz w:val="19"/>
           <w:szCs w:val="19"/>
         </w:rPr>
-        <w:t xml:space="preserve">record – </w:t>
-      </w:r>
-      <w:r>
-        <w:rPr>
-          <w:rFonts w:ascii="Consolas" w:hAnsi="Consolas"/>
-          <w:sz w:val="19"/>
-          <w:szCs w:val="19"/>
-        </w:rPr>
-        <w:t>Za unos nove evidencije u bazu</w:t>
-      </w:r>
-    </w:p>
-    <w:p>
-      <w:pPr>
-        <w:rPr>
-          <w:rFonts w:ascii="Consolas" w:hAnsi="Consolas"/>
-          <w:color w:val="C00000"/>
-          <w:sz w:val="19"/>
-          <w:szCs w:val="19"/>
-        </w:rPr>
-      </w:pPr>
+        <w:t>record</w:t>
+      </w:r>
+      <w:proofErr w:type="spellEnd"/>
+      <w:r>
+        <w:rPr>
+          <w:rFonts w:ascii="Consolas" w:hAnsi="Consolas"/>
+          <w:color w:val="C00000"/>
+          <w:sz w:val="19"/>
+          <w:szCs w:val="19"/>
+        </w:rPr>
+        <w:t xml:space="preserve"> – </w:t>
+      </w:r>
+      <w:proofErr w:type="spellStart"/>
+      <w:r>
+        <w:rPr>
+          <w:rFonts w:ascii="Consolas" w:hAnsi="Consolas"/>
+          <w:sz w:val="19"/>
+          <w:szCs w:val="19"/>
+        </w:rPr>
+        <w:t>Za</w:t>
+      </w:r>
+      <w:proofErr w:type="spellEnd"/>
+      <w:r>
+        <w:rPr>
+          <w:rFonts w:ascii="Consolas" w:hAnsi="Consolas"/>
+          <w:sz w:val="19"/>
+          <w:szCs w:val="19"/>
+        </w:rPr>
+        <w:t xml:space="preserve"> </w:t>
+      </w:r>
+      <w:proofErr w:type="spellStart"/>
+      <w:r>
+        <w:rPr>
+          <w:rFonts w:ascii="Consolas" w:hAnsi="Consolas"/>
+          <w:sz w:val="19"/>
+          <w:szCs w:val="19"/>
+        </w:rPr>
+        <w:t>unos</w:t>
+      </w:r>
+      <w:proofErr w:type="spellEnd"/>
+      <w:r>
+        <w:rPr>
+          <w:rFonts w:ascii="Consolas" w:hAnsi="Consolas"/>
+          <w:sz w:val="19"/>
+          <w:szCs w:val="19"/>
+        </w:rPr>
+        <w:t xml:space="preserve"> </w:t>
+      </w:r>
+      <w:proofErr w:type="spellStart"/>
+      <w:r>
+        <w:rPr>
+          <w:rFonts w:ascii="Consolas" w:hAnsi="Consolas"/>
+          <w:sz w:val="19"/>
+          <w:szCs w:val="19"/>
+        </w:rPr>
+        <w:t>nove</w:t>
+      </w:r>
+      <w:proofErr w:type="spellEnd"/>
+      <w:r>
+        <w:rPr>
+          <w:rFonts w:ascii="Consolas" w:hAnsi="Consolas"/>
+          <w:sz w:val="19"/>
+          <w:szCs w:val="19"/>
+        </w:rPr>
+        <w:t xml:space="preserve"> </w:t>
+      </w:r>
+      <w:proofErr w:type="spellStart"/>
+      <w:r>
+        <w:rPr>
+          <w:rFonts w:ascii="Consolas" w:hAnsi="Consolas"/>
+          <w:sz w:val="19"/>
+          <w:szCs w:val="19"/>
+        </w:rPr>
+        <w:t>evidencije</w:t>
+      </w:r>
+      <w:proofErr w:type="spellEnd"/>
+      <w:r>
+        <w:rPr>
+          <w:rFonts w:ascii="Consolas" w:hAnsi="Consolas"/>
+          <w:sz w:val="19"/>
+          <w:szCs w:val="19"/>
+        </w:rPr>
+        <w:t xml:space="preserve"> u </w:t>
+      </w:r>
+      <w:proofErr w:type="spellStart"/>
+      <w:r>
+        <w:rPr>
+          <w:rFonts w:ascii="Consolas" w:hAnsi="Consolas"/>
+          <w:sz w:val="19"/>
+          <w:szCs w:val="19"/>
+        </w:rPr>
+        <w:t>bazu</w:t>
+      </w:r>
+      <w:proofErr w:type="spellEnd"/>
+    </w:p>
+    <w:p>
+      <w:pPr>
+        <w:rPr>
+          <w:rFonts w:ascii="Consolas" w:hAnsi="Consolas"/>
+          <w:color w:val="C00000"/>
+          <w:sz w:val="19"/>
+          <w:szCs w:val="19"/>
+        </w:rPr>
+      </w:pPr>
+      <w:proofErr w:type="spellStart"/>
       <w:r>
         <w:rPr>
           <w:rFonts w:ascii="Consolas" w:hAnsi="Consolas"/>
@@ -552,16 +988,82 @@
           <w:sz w:val="19"/>
           <w:szCs w:val="19"/>
         </w:rPr>
-        <w:t xml:space="preserve">record – </w:t>
-      </w:r>
-      <w:r>
-        <w:rPr>
-          <w:rFonts w:ascii="Consolas" w:hAnsi="Consolas"/>
-          <w:sz w:val="19"/>
-          <w:szCs w:val="19"/>
-        </w:rPr>
-        <w:t>Za azuriranje evidencije u bazi</w:t>
-      </w:r>
+        <w:t>record</w:t>
+      </w:r>
+      <w:proofErr w:type="spellEnd"/>
+      <w:r>
+        <w:rPr>
+          <w:rFonts w:ascii="Consolas" w:hAnsi="Consolas"/>
+          <w:color w:val="C00000"/>
+          <w:sz w:val="19"/>
+          <w:szCs w:val="19"/>
+        </w:rPr>
+        <w:t xml:space="preserve"> – </w:t>
+      </w:r>
+      <w:proofErr w:type="spellStart"/>
+      <w:r>
+        <w:rPr>
+          <w:rFonts w:ascii="Consolas" w:hAnsi="Consolas"/>
+          <w:sz w:val="19"/>
+          <w:szCs w:val="19"/>
+        </w:rPr>
+        <w:t>Za</w:t>
+      </w:r>
+      <w:proofErr w:type="spellEnd"/>
+      <w:r>
+        <w:rPr>
+          <w:rFonts w:ascii="Consolas" w:hAnsi="Consolas"/>
+          <w:sz w:val="19"/>
+          <w:szCs w:val="19"/>
+        </w:rPr>
+        <w:t xml:space="preserve"> </w:t>
+      </w:r>
+      <w:proofErr w:type="spellStart"/>
+      <w:r>
+        <w:rPr>
+          <w:rFonts w:ascii="Consolas" w:hAnsi="Consolas"/>
+          <w:sz w:val="19"/>
+          <w:szCs w:val="19"/>
+        </w:rPr>
+        <w:t>azuriranje</w:t>
+      </w:r>
+      <w:proofErr w:type="spellEnd"/>
+      <w:r>
+        <w:rPr>
+          <w:rFonts w:ascii="Consolas" w:hAnsi="Consolas"/>
+          <w:sz w:val="19"/>
+          <w:szCs w:val="19"/>
+        </w:rPr>
+        <w:t xml:space="preserve"> </w:t>
+      </w:r>
+      <w:proofErr w:type="spellStart"/>
+      <w:r>
+        <w:rPr>
+          <w:rFonts w:ascii="Consolas" w:hAnsi="Consolas"/>
+          <w:sz w:val="19"/>
+          <w:szCs w:val="19"/>
+        </w:rPr>
+        <w:t>evidencije</w:t>
+      </w:r>
+      <w:proofErr w:type="spellEnd"/>
+      <w:r>
+        <w:rPr>
+          <w:rFonts w:ascii="Consolas" w:hAnsi="Consolas"/>
+          <w:sz w:val="19"/>
+          <w:szCs w:val="19"/>
+        </w:rPr>
+        <w:t xml:space="preserve"> u </w:t>
+      </w:r>
+      <w:proofErr w:type="spellStart"/>
+      <w:r>
+        <w:rPr>
+          <w:rFonts w:ascii="Consolas" w:hAnsi="Consolas"/>
+          <w:sz w:val="19"/>
+          <w:szCs w:val="19"/>
+        </w:rPr>
+        <w:t>bazi</w:t>
+      </w:r>
+      <w:proofErr w:type="spellEnd"/>
     </w:p>
     <w:p>
       <w:pPr>
@@ -706,6 +1208,7 @@
     <w:lsdException w:name="HTML Sample" w:semiHidden="1" w:unhideWhenUsed="1"/>
     <w:lsdException w:name="HTML Typewriter" w:semiHidden="1" w:unhideWhenUsed="1"/>
     <w:lsdException w:name="HTML Variable" w:semiHidden="1" w:unhideWhenUsed="1"/>
+    <w:lsdException w:name="Normal Table" w:semiHidden="1" w:unhideWhenUsed="1"/>
     <w:lsdException w:name="annotation subject" w:semiHidden="1" w:unhideWhenUsed="1"/>
     <w:lsdException w:name="No List" w:semiHidden="1" w:unhideWhenUsed="1"/>
     <w:lsdException w:name="Outline List 1" w:semiHidden="1" w:unhideWhenUsed="1"/>
@@ -749,8 +1252,10 @@
     <w:lsdException w:name="Table Elegant" w:semiHidden="1" w:unhideWhenUsed="1"/>
     <w:lsdException w:name="Table Professional" w:semiHidden="1" w:unhideWhenUsed="1"/>
     <w:lsdException w:name="Table Subtle 1" w:semiHidden="1" w:unhideWhenUsed="1"/>
+    <w:lsdException w:name="Table Subtle 2" w:semiHidden="1" w:unhideWhenUsed="1"/>
     <w:lsdException w:name="Table Web 1" w:semiHidden="1" w:unhideWhenUsed="1"/>
     <w:lsdException w:name="Table Web 2" w:semiHidden="1" w:unhideWhenUsed="1"/>
+    <w:lsdException w:name="Table Web 3" w:semiHidden="1" w:unhideWhenUsed="1"/>
     <w:lsdException w:name="Balloon Text" w:semiHidden="1" w:unhideWhenUsed="1"/>
     <w:lsdException w:name="Table Grid" w:uiPriority="39"/>
     <w:lsdException w:name="Table Theme" w:semiHidden="1" w:unhideWhenUsed="1"/>

</xml_diff>

<commit_message>
Dodata metoda Login koja vraca vlasnika iz tabele Owners prema unetim Username i Password
</commit_message>
<xml_diff>
--- a/WebApi/Scripts/Rute.docx
+++ b/WebApi/Scripts/Rute.docx
@@ -1,6 +1,6 @@
 
 <file path=word/document.xml><?xml version="1.0" encoding="utf-8"?>
-<w:document xmlns:wpc="http://schemas.microsoft.com/office/word/2010/wordprocessingCanvas" xmlns:cx="http://schemas.microsoft.com/office/drawing/2014/chartex" xmlns:cx1="http://schemas.microsoft.com/office/drawing/2015/9/8/chartex" xmlns:cx2="http://schemas.microsoft.com/office/drawing/2015/10/21/chartex" xmlns:cx3="http://schemas.microsoft.com/office/drawing/2016/5/9/chartex" xmlns:cx4="http://schemas.microsoft.com/office/drawing/2016/5/10/chartex" xmlns:cx5="http://schemas.microsoft.com/office/drawing/2016/5/11/chartex" xmlns:cx6="http://schemas.microsoft.com/office/drawing/2016/5/12/chartex" xmlns:cx7="http://schemas.microsoft.com/office/drawing/2016/5/13/chartex" xmlns:cx8="http://schemas.microsoft.com/office/drawing/2016/5/14/chartex" xmlns:mc="http://schemas.openxmlformats.org/markup-compatibility/2006" xmlns:aink="http://schemas.microsoft.com/office/drawing/2016/ink" xmlns:am3d="http://schemas.microsoft.com/office/drawing/2017/model3d" xmlns:o="urn:schemas-microsoft-com:office:office" xmlns:r="http://schemas.openxmlformats.org/officeDocument/2006/relationships" xmlns:m="http://schemas.openxmlformats.org/officeDocument/2006/math" xmlns:v="urn:schemas-microsoft-com:vml" xmlns:wp14="http://schemas.microsoft.com/office/word/2010/wordprocessingDrawing" xmlns:wp="http://schemas.openxmlformats.org/drawingml/2006/wordprocessingDrawing" xmlns:w10="urn:schemas-microsoft-com:office:word" xmlns:w="http://schemas.openxmlformats.org/wordprocessingml/2006/main" xmlns:w14="http://schemas.microsoft.com/office/word/2010/wordml" xmlns:w15="http://schemas.microsoft.com/office/word/2012/wordml" xmlns:w16cid="http://schemas.microsoft.com/office/word/2016/wordml/cid" xmlns:w16se="http://schemas.microsoft.com/office/word/2015/wordml/symex" xmlns:wpg="http://schemas.microsoft.com/office/word/2010/wordprocessingGroup" xmlns:wpi="http://schemas.microsoft.com/office/word/2010/wordprocessingInk" xmlns:wne="http://schemas.microsoft.com/office/word/2006/wordml" xmlns:wps="http://schemas.microsoft.com/office/word/2010/wordprocessingShape" mc:Ignorable="w14 w15 w16se w16cid wp14">
+<w:document xmlns:wpc="http://schemas.microsoft.com/office/word/2010/wordprocessingCanvas" xmlns:mc="http://schemas.openxmlformats.org/markup-compatibility/2006" xmlns:o="urn:schemas-microsoft-com:office:office" xmlns:r="http://schemas.openxmlformats.org/officeDocument/2006/relationships" xmlns:m="http://schemas.openxmlformats.org/officeDocument/2006/math" xmlns:v="urn:schemas-microsoft-com:vml" xmlns:wp14="http://schemas.microsoft.com/office/word/2010/wordprocessingDrawing" xmlns:wp="http://schemas.openxmlformats.org/drawingml/2006/wordprocessingDrawing" xmlns:w10="urn:schemas-microsoft-com:office:word" xmlns:w="http://schemas.openxmlformats.org/wordprocessingml/2006/main" xmlns:w14="http://schemas.microsoft.com/office/word/2010/wordml" xmlns:w15="http://schemas.microsoft.com/office/word/2012/wordml" xmlns:wpg="http://schemas.microsoft.com/office/word/2010/wordprocessingGroup" xmlns:wpi="http://schemas.microsoft.com/office/word/2010/wordprocessingInk" xmlns:wne="http://schemas.microsoft.com/office/word/2006/wordml" xmlns:wps="http://schemas.microsoft.com/office/word/2010/wordprocessingShape" mc:Ignorable="w14 w15 wp14">
   <w:body>
     <w:p>
       <w:pPr>
@@ -445,8 +445,6 @@
         </w:rPr>
         <w:t>updateowner</w:t>
       </w:r>
-      <w:bookmarkStart w:id="0" w:name="_GoBack"/>
-      <w:bookmarkEnd w:id="0"/>
     </w:p>
     <w:p>
       <w:pPr>
@@ -966,12 +964,12 @@
       <w:pPr>
         <w:rPr>
           <w:rFonts w:ascii="Consolas" w:hAnsi="Consolas"/>
-          <w:color w:val="C00000"/>
-          <w:sz w:val="19"/>
-          <w:szCs w:val="19"/>
-        </w:rPr>
-      </w:pPr>
-      <w:proofErr w:type="spellStart"/>
+          <w:sz w:val="19"/>
+          <w:szCs w:val="19"/>
+        </w:rPr>
+      </w:pPr>
+      <w:proofErr w:type="spellStart"/>
+      <w:proofErr w:type="gramStart"/>
       <w:r>
         <w:rPr>
           <w:rFonts w:ascii="Consolas" w:hAnsi="Consolas"/>
@@ -991,6 +989,7 @@
         <w:t>record</w:t>
       </w:r>
       <w:proofErr w:type="spellEnd"/>
+      <w:proofErr w:type="gramEnd"/>
       <w:r>
         <w:rPr>
           <w:rFonts w:ascii="Consolas" w:hAnsi="Consolas"/>
@@ -1064,6 +1063,123 @@
         <w:t>bazi</w:t>
       </w:r>
       <w:proofErr w:type="spellEnd"/>
+    </w:p>
+    <w:p>
+      <w:pPr>
+        <w:rPr>
+          <w:rFonts w:ascii="Consolas" w:hAnsi="Consolas"/>
+          <w:sz w:val="19"/>
+          <w:szCs w:val="19"/>
+        </w:rPr>
+      </w:pPr>
+    </w:p>
+    <w:p>
+      <w:pPr>
+        <w:pStyle w:val="Heading1"/>
+      </w:pPr>
+      <w:r>
+        <w:t>Login</w:t>
+      </w:r>
+    </w:p>
+    <w:p>
+      <w:pPr>
+        <w:rPr>
+          <w:rFonts w:ascii="Consolas" w:hAnsi="Consolas"/>
+          <w:color w:val="FF0000"/>
+          <w:sz w:val="19"/>
+          <w:szCs w:val="19"/>
+        </w:rPr>
+      </w:pPr>
+      <w:r>
+        <w:rPr>
+          <w:rFonts w:ascii="Consolas" w:hAnsi="Consolas"/>
+          <w:color w:val="FF0000"/>
+          <w:sz w:val="19"/>
+          <w:szCs w:val="19"/>
+        </w:rPr>
+        <w:t>/</w:t>
+      </w:r>
+      <w:proofErr w:type="spellStart"/>
+      <w:r>
+        <w:rPr>
+          <w:rFonts w:ascii="Consolas" w:hAnsi="Consolas"/>
+          <w:color w:val="FF0000"/>
+          <w:sz w:val="19"/>
+          <w:szCs w:val="19"/>
+        </w:rPr>
+        <w:t>api</w:t>
+      </w:r>
+      <w:proofErr w:type="spellEnd"/>
+      <w:r>
+        <w:rPr>
+          <w:rFonts w:ascii="Consolas" w:hAnsi="Consolas"/>
+          <w:color w:val="FF0000"/>
+          <w:sz w:val="19"/>
+          <w:szCs w:val="19"/>
+        </w:rPr>
+        <w:t>/portal/login</w:t>
+      </w:r>
+    </w:p>
+    <w:p>
+      <w:pPr>
+        <w:rPr>
+          <w:rFonts w:ascii="Consolas" w:hAnsi="Consolas"/>
+          <w:color w:val="FF0000"/>
+          <w:sz w:val="19"/>
+          <w:szCs w:val="19"/>
+        </w:rPr>
+      </w:pPr>
+      <w:r>
+        <w:rPr>
+          <w:rFonts w:ascii="Consolas" w:hAnsi="Consolas"/>
+          <w:color w:val="FF0000"/>
+          <w:sz w:val="19"/>
+          <w:szCs w:val="19"/>
+        </w:rPr>
+        <w:t>{</w:t>
+      </w:r>
+      <w:proofErr w:type="gramStart"/>
+      <w:r>
+        <w:rPr>
+          <w:rFonts w:ascii="Consolas" w:hAnsi="Consolas"/>
+          <w:color w:val="FF0000"/>
+          <w:sz w:val="19"/>
+          <w:szCs w:val="19"/>
+        </w:rPr>
+        <w:t>username</w:t>
+      </w:r>
+      <w:proofErr w:type="gramEnd"/>
+      <w:r>
+        <w:rPr>
+          <w:rFonts w:ascii="Consolas" w:hAnsi="Consolas"/>
+          <w:color w:val="FF0000"/>
+          <w:sz w:val="19"/>
+          <w:szCs w:val="19"/>
+        </w:rPr>
+        <w:t>}</w:t>
+      </w:r>
+      <w:proofErr w:type="gramStart"/>
+      <w:r>
+        <w:rPr>
+          <w:rFonts w:ascii="Consolas" w:hAnsi="Consolas"/>
+          <w:color w:val="FF0000"/>
+          <w:sz w:val="19"/>
+          <w:szCs w:val="19"/>
+        </w:rPr>
+        <w:t>/{</w:t>
+      </w:r>
+      <w:proofErr w:type="gramEnd"/>
+      <w:r>
+        <w:rPr>
+          <w:rFonts w:ascii="Consolas" w:hAnsi="Consolas"/>
+          <w:color w:val="FF0000"/>
+          <w:sz w:val="19"/>
+          <w:szCs w:val="19"/>
+        </w:rPr>
+        <w:t>password}</w:t>
+      </w:r>
+      <w:bookmarkStart w:id="0" w:name="_GoBack"/>
+      <w:bookmarkEnd w:id="0"/>
     </w:p>
     <w:p>
       <w:pPr>
@@ -1086,7 +1202,7 @@
 </file>
 
 <file path=word/styles.xml><?xml version="1.0" encoding="utf-8"?>
-<w:styles xmlns:mc="http://schemas.openxmlformats.org/markup-compatibility/2006" xmlns:r="http://schemas.openxmlformats.org/officeDocument/2006/relationships" xmlns:w="http://schemas.openxmlformats.org/wordprocessingml/2006/main" xmlns:w14="http://schemas.microsoft.com/office/word/2010/wordml" xmlns:w15="http://schemas.microsoft.com/office/word/2012/wordml" xmlns:w16cid="http://schemas.microsoft.com/office/word/2016/wordml/cid" xmlns:w16se="http://schemas.microsoft.com/office/word/2015/wordml/symex" mc:Ignorable="w14 w15 w16se w16cid">
+<w:styles xmlns:mc="http://schemas.openxmlformats.org/markup-compatibility/2006" xmlns:r="http://schemas.openxmlformats.org/officeDocument/2006/relationships" xmlns:w="http://schemas.openxmlformats.org/wordprocessingml/2006/main" xmlns:w14="http://schemas.microsoft.com/office/word/2010/wordml" xmlns:w15="http://schemas.microsoft.com/office/word/2012/wordml" mc:Ignorable="w14 w15">
   <w:docDefaults>
     <w:rPrDefault>
       <w:rPr>
@@ -1102,7 +1218,7 @@
       </w:pPr>
     </w:pPrDefault>
   </w:docDefaults>
-  <w:latentStyles w:defLockedState="0" w:defUIPriority="99" w:defSemiHidden="0" w:defUnhideWhenUsed="0" w:defQFormat="0" w:count="375">
+  <w:latentStyles w:defLockedState="0" w:defUIPriority="99" w:defSemiHidden="0" w:defUnhideWhenUsed="0" w:defQFormat="0" w:count="371">
     <w:lsdException w:name="Normal" w:uiPriority="0" w:qFormat="1"/>
     <w:lsdException w:name="heading 1" w:uiPriority="9" w:qFormat="1"/>
     <w:lsdException w:name="heading 2" w:semiHidden="1" w:uiPriority="9" w:unhideWhenUsed="1" w:qFormat="1"/>
@@ -1474,10 +1590,6 @@
     <w:lsdException w:name="List Table 5 Dark Accent 6" w:uiPriority="50"/>
     <w:lsdException w:name="List Table 6 Colorful Accent 6" w:uiPriority="51"/>
     <w:lsdException w:name="List Table 7 Colorful Accent 6" w:uiPriority="52"/>
-    <w:lsdException w:name="Mention" w:semiHidden="1" w:unhideWhenUsed="1"/>
-    <w:lsdException w:name="Smart Hyperlink" w:semiHidden="1" w:unhideWhenUsed="1"/>
-    <w:lsdException w:name="Hashtag" w:semiHidden="1" w:unhideWhenUsed="1"/>
-    <w:lsdException w:name="Unresolved Mention" w:semiHidden="1" w:unhideWhenUsed="1"/>
   </w:latentStyles>
   <w:style w:type="paragraph" w:default="1" w:styleId="Normal">
     <w:name w:val="Normal"/>
@@ -1502,6 +1614,29 @@
       <w:color w:val="2E74B5" w:themeColor="accent1" w:themeShade="BF"/>
       <w:sz w:val="32"/>
       <w:szCs w:val="32"/>
+    </w:rPr>
+  </w:style>
+  <w:style w:type="paragraph" w:styleId="Heading3">
+    <w:name w:val="heading 3"/>
+    <w:basedOn w:val="Normal"/>
+    <w:next w:val="Normal"/>
+    <w:link w:val="Heading3Char"/>
+    <w:uiPriority w:val="9"/>
+    <w:semiHidden/>
+    <w:unhideWhenUsed/>
+    <w:qFormat/>
+    <w:rsid w:val="00572D3B"/>
+    <w:pPr>
+      <w:keepNext/>
+      <w:keepLines/>
+      <w:spacing w:before="40" w:after="0"/>
+      <w:outlineLvl w:val="2"/>
+    </w:pPr>
+    <w:rPr>
+      <w:rFonts w:asciiTheme="majorHAnsi" w:eastAsiaTheme="majorEastAsia" w:hAnsiTheme="majorHAnsi" w:cstheme="majorBidi"/>
+      <w:color w:val="1F4D78" w:themeColor="accent1" w:themeShade="7F"/>
+      <w:sz w:val="24"/>
+      <w:szCs w:val="24"/>
     </w:rPr>
   </w:style>
   <w:style w:type="character" w:default="1" w:styleId="DefaultParagraphFont">
@@ -1542,6 +1677,29 @@
       <w:color w:val="2E74B5" w:themeColor="accent1" w:themeShade="BF"/>
       <w:sz w:val="32"/>
       <w:szCs w:val="32"/>
+    </w:rPr>
+  </w:style>
+  <w:style w:type="paragraph" w:styleId="NoSpacing">
+    <w:name w:val="No Spacing"/>
+    <w:uiPriority w:val="1"/>
+    <w:qFormat/>
+    <w:rsid w:val="00572D3B"/>
+    <w:pPr>
+      <w:spacing w:after="0" w:line="240" w:lineRule="auto"/>
+    </w:pPr>
+  </w:style>
+  <w:style w:type="character" w:customStyle="1" w:styleId="Heading3Char">
+    <w:name w:val="Heading 3 Char"/>
+    <w:basedOn w:val="DefaultParagraphFont"/>
+    <w:link w:val="Heading3"/>
+    <w:uiPriority w:val="9"/>
+    <w:semiHidden/>
+    <w:rsid w:val="00572D3B"/>
+    <w:rPr>
+      <w:rFonts w:asciiTheme="majorHAnsi" w:eastAsiaTheme="majorEastAsia" w:hAnsiTheme="majorHAnsi" w:cstheme="majorBidi"/>
+      <w:color w:val="1F4D78" w:themeColor="accent1" w:themeShade="7F"/>
+      <w:sz w:val="24"/>
+      <w:szCs w:val="24"/>
     </w:rPr>
   </w:style>
 </w:styles>

</xml_diff>